<commit_message>
agenda vergadering + materialen en middel lijst
</commit_message>
<xml_diff>
--- a/eigen documentatie/meterialen en middelen lijst.docx
+++ b/eigen documentatie/meterialen en middelen lijst.docx
@@ -237,6 +237,17 @@
             <w:pPr>
               <w:cnfStyle w:val="000000100000" w:firstRow="0" w:lastRow="0" w:firstColumn="0" w:lastColumn="0" w:oddVBand="0" w:evenVBand="0" w:oddHBand="1" w:evenHBand="0" w:firstRowFirstColumn="0" w:firstRowLastColumn="0" w:lastRowFirstColumn="0" w:lastRowLastColumn="0"/>
             </w:pPr>
+            <w:r>
+              <w:t xml:space="preserve">Deel van </w:t>
+            </w:r>
+            <w:proofErr w:type="spellStart"/>
+            <w:r>
+              <w:t>Laravel</w:t>
+            </w:r>
+            <w:proofErr w:type="spellEnd"/>
+            <w:r>
+              <w:t xml:space="preserve"> Framework</w:t>
+            </w:r>
           </w:p>
         </w:tc>
       </w:tr>
@@ -307,6 +318,17 @@
             <w:pPr>
               <w:cnfStyle w:val="000000000000" w:firstRow="0" w:lastRow="0" w:firstColumn="0" w:lastColumn="0" w:oddVBand="0" w:evenVBand="0" w:oddHBand="0" w:evenHBand="0" w:firstRowFirstColumn="0" w:firstRowLastColumn="0" w:lastRowFirstColumn="0" w:lastRowLastColumn="0"/>
             </w:pPr>
+            <w:r>
+              <w:t xml:space="preserve">Deel van </w:t>
+            </w:r>
+            <w:proofErr w:type="spellStart"/>
+            <w:r>
+              <w:t>Laravel</w:t>
+            </w:r>
+            <w:proofErr w:type="spellEnd"/>
+            <w:r>
+              <w:t xml:space="preserve"> Framework</w:t>
+            </w:r>
           </w:p>
         </w:tc>
       </w:tr>
@@ -361,6 +383,17 @@
             <w:pPr>
               <w:cnfStyle w:val="000000100000" w:firstRow="0" w:lastRow="0" w:firstColumn="0" w:lastColumn="0" w:oddVBand="0" w:evenVBand="0" w:oddHBand="1" w:evenHBand="0" w:firstRowFirstColumn="0" w:firstRowLastColumn="0" w:lastRowFirstColumn="0" w:lastRowLastColumn="0"/>
             </w:pPr>
+            <w:r>
+              <w:t xml:space="preserve">Deel van </w:t>
+            </w:r>
+            <w:proofErr w:type="spellStart"/>
+            <w:r>
+              <w:t>Laravel</w:t>
+            </w:r>
+            <w:proofErr w:type="spellEnd"/>
+            <w:r>
+              <w:t xml:space="preserve"> Framework</w:t>
+            </w:r>
           </w:p>
         </w:tc>
       </w:tr>
@@ -429,6 +462,17 @@
             <w:pPr>
               <w:cnfStyle w:val="000000000000" w:firstRow="0" w:lastRow="0" w:firstColumn="0" w:lastColumn="0" w:oddVBand="0" w:evenVBand="0" w:oddHBand="0" w:evenHBand="0" w:firstRowFirstColumn="0" w:firstRowLastColumn="0" w:lastRowFirstColumn="0" w:lastRowLastColumn="0"/>
             </w:pPr>
+            <w:r>
+              <w:t xml:space="preserve">Deel van </w:t>
+            </w:r>
+            <w:proofErr w:type="spellStart"/>
+            <w:r>
+              <w:t>Laravel</w:t>
+            </w:r>
+            <w:proofErr w:type="spellEnd"/>
+            <w:r>
+              <w:t xml:space="preserve"> Framework</w:t>
+            </w:r>
           </w:p>
         </w:tc>
       </w:tr>
@@ -486,6 +530,17 @@
             <w:pPr>
               <w:cnfStyle w:val="000000100000" w:firstRow="0" w:lastRow="0" w:firstColumn="0" w:lastColumn="0" w:oddVBand="0" w:evenVBand="0" w:oddHBand="1" w:evenHBand="0" w:firstRowFirstColumn="0" w:firstRowLastColumn="0" w:lastRowFirstColumn="0" w:lastRowLastColumn="0"/>
             </w:pPr>
+            <w:r>
+              <w:t xml:space="preserve">Deel van </w:t>
+            </w:r>
+            <w:proofErr w:type="spellStart"/>
+            <w:r>
+              <w:t>Laravel</w:t>
+            </w:r>
+            <w:proofErr w:type="spellEnd"/>
+            <w:r>
+              <w:t xml:space="preserve"> Framework</w:t>
+            </w:r>
           </w:p>
         </w:tc>
       </w:tr>
@@ -540,6 +595,17 @@
             <w:pPr>
               <w:cnfStyle w:val="000000000000" w:firstRow="0" w:lastRow="0" w:firstColumn="0" w:lastColumn="0" w:oddVBand="0" w:evenVBand="0" w:oddHBand="0" w:evenHBand="0" w:firstRowFirstColumn="0" w:firstRowLastColumn="0" w:lastRowFirstColumn="0" w:lastRowLastColumn="0"/>
             </w:pPr>
+            <w:r>
+              <w:t xml:space="preserve">Deel van </w:t>
+            </w:r>
+            <w:proofErr w:type="spellStart"/>
+            <w:r>
+              <w:t>Laravel</w:t>
+            </w:r>
+            <w:proofErr w:type="spellEnd"/>
+            <w:r>
+              <w:t xml:space="preserve"> Framework</w:t>
+            </w:r>
           </w:p>
         </w:tc>
       </w:tr>
@@ -611,6 +677,17 @@
             <w:pPr>
               <w:cnfStyle w:val="000000100000" w:firstRow="0" w:lastRow="0" w:firstColumn="0" w:lastColumn="0" w:oddVBand="0" w:evenVBand="0" w:oddHBand="1" w:evenHBand="0" w:firstRowFirstColumn="0" w:firstRowLastColumn="0" w:lastRowFirstColumn="0" w:lastRowLastColumn="0"/>
             </w:pPr>
+            <w:r>
+              <w:t xml:space="preserve">Deel van </w:t>
+            </w:r>
+            <w:proofErr w:type="spellStart"/>
+            <w:r>
+              <w:t>Laravel</w:t>
+            </w:r>
+            <w:proofErr w:type="spellEnd"/>
+            <w:r>
+              <w:t xml:space="preserve"> Framework</w:t>
+            </w:r>
           </w:p>
         </w:tc>
       </w:tr>
@@ -673,6 +750,17 @@
             <w:pPr>
               <w:cnfStyle w:val="000000000000" w:firstRow="0" w:lastRow="0" w:firstColumn="0" w:lastColumn="0" w:oddVBand="0" w:evenVBand="0" w:oddHBand="0" w:evenHBand="0" w:firstRowFirstColumn="0" w:firstRowLastColumn="0" w:lastRowFirstColumn="0" w:lastRowLastColumn="0"/>
             </w:pPr>
+            <w:r>
+              <w:t xml:space="preserve">Deel van </w:t>
+            </w:r>
+            <w:proofErr w:type="spellStart"/>
+            <w:r>
+              <w:t>Laravel</w:t>
+            </w:r>
+            <w:proofErr w:type="spellEnd"/>
+            <w:r>
+              <w:t xml:space="preserve"> Framework</w:t>
+            </w:r>
           </w:p>
         </w:tc>
       </w:tr>
@@ -722,6 +810,17 @@
             <w:pPr>
               <w:cnfStyle w:val="000000100000" w:firstRow="0" w:lastRow="0" w:firstColumn="0" w:lastColumn="0" w:oddVBand="0" w:evenVBand="0" w:oddHBand="1" w:evenHBand="0" w:firstRowFirstColumn="0" w:firstRowLastColumn="0" w:lastRowFirstColumn="0" w:lastRowLastColumn="0"/>
             </w:pPr>
+            <w:r>
+              <w:t xml:space="preserve">Deel van </w:t>
+            </w:r>
+            <w:proofErr w:type="spellStart"/>
+            <w:r>
+              <w:t>Laravel</w:t>
+            </w:r>
+            <w:proofErr w:type="spellEnd"/>
+            <w:r>
+              <w:t xml:space="preserve"> Framework</w:t>
+            </w:r>
           </w:p>
         </w:tc>
       </w:tr>
@@ -768,6 +867,17 @@
             <w:pPr>
               <w:cnfStyle w:val="000000000000" w:firstRow="0" w:lastRow="0" w:firstColumn="0" w:lastColumn="0" w:oddVBand="0" w:evenVBand="0" w:oddHBand="0" w:evenHBand="0" w:firstRowFirstColumn="0" w:firstRowLastColumn="0" w:lastRowFirstColumn="0" w:lastRowLastColumn="0"/>
             </w:pPr>
+            <w:r>
+              <w:t xml:space="preserve">Deel van </w:t>
+            </w:r>
+            <w:proofErr w:type="spellStart"/>
+            <w:r>
+              <w:t>Laravel</w:t>
+            </w:r>
+            <w:proofErr w:type="spellEnd"/>
+            <w:r>
+              <w:t xml:space="preserve"> Framework</w:t>
+            </w:r>
           </w:p>
         </w:tc>
       </w:tr>
@@ -825,6 +935,17 @@
             <w:pPr>
               <w:cnfStyle w:val="000000100000" w:firstRow="0" w:lastRow="0" w:firstColumn="0" w:lastColumn="0" w:oddVBand="0" w:evenVBand="0" w:oddHBand="1" w:evenHBand="0" w:firstRowFirstColumn="0" w:firstRowLastColumn="0" w:lastRowFirstColumn="0" w:lastRowLastColumn="0"/>
             </w:pPr>
+            <w:r>
+              <w:t xml:space="preserve">Deel van </w:t>
+            </w:r>
+            <w:proofErr w:type="spellStart"/>
+            <w:r>
+              <w:t>Laravel</w:t>
+            </w:r>
+            <w:proofErr w:type="spellEnd"/>
+            <w:r>
+              <w:t xml:space="preserve"> Framework</w:t>
+            </w:r>
           </w:p>
         </w:tc>
       </w:tr>
@@ -871,6 +992,17 @@
             <w:pPr>
               <w:cnfStyle w:val="000000000000" w:firstRow="0" w:lastRow="0" w:firstColumn="0" w:lastColumn="0" w:oddVBand="0" w:evenVBand="0" w:oddHBand="0" w:evenHBand="0" w:firstRowFirstColumn="0" w:firstRowLastColumn="0" w:lastRowFirstColumn="0" w:lastRowLastColumn="0"/>
             </w:pPr>
+            <w:r>
+              <w:t xml:space="preserve">Deel van </w:t>
+            </w:r>
+            <w:proofErr w:type="spellStart"/>
+            <w:r>
+              <w:t>Laravel</w:t>
+            </w:r>
+            <w:proofErr w:type="spellEnd"/>
+            <w:r>
+              <w:t xml:space="preserve"> Framework</w:t>
+            </w:r>
           </w:p>
         </w:tc>
       </w:tr>
@@ -921,6 +1053,17 @@
             <w:pPr>
               <w:cnfStyle w:val="000000100000" w:firstRow="0" w:lastRow="0" w:firstColumn="0" w:lastColumn="0" w:oddVBand="0" w:evenVBand="0" w:oddHBand="1" w:evenHBand="0" w:firstRowFirstColumn="0" w:firstRowLastColumn="0" w:lastRowFirstColumn="0" w:lastRowLastColumn="0"/>
             </w:pPr>
+            <w:r>
+              <w:t xml:space="preserve">Deel van </w:t>
+            </w:r>
+            <w:proofErr w:type="spellStart"/>
+            <w:r>
+              <w:t>Laravel</w:t>
+            </w:r>
+            <w:proofErr w:type="spellEnd"/>
+            <w:r>
+              <w:t xml:space="preserve"> Framework</w:t>
+            </w:r>
           </w:p>
         </w:tc>
       </w:tr>
@@ -986,6 +1129,17 @@
             <w:pPr>
               <w:cnfStyle w:val="000000000000" w:firstRow="0" w:lastRow="0" w:firstColumn="0" w:lastColumn="0" w:oddVBand="0" w:evenVBand="0" w:oddHBand="0" w:evenHBand="0" w:firstRowFirstColumn="0" w:firstRowLastColumn="0" w:lastRowFirstColumn="0" w:lastRowLastColumn="0"/>
             </w:pPr>
+            <w:r>
+              <w:t xml:space="preserve">Deel van </w:t>
+            </w:r>
+            <w:proofErr w:type="spellStart"/>
+            <w:r>
+              <w:t>Laravel</w:t>
+            </w:r>
+            <w:proofErr w:type="spellEnd"/>
+            <w:r>
+              <w:t xml:space="preserve"> Framework</w:t>
+            </w:r>
           </w:p>
         </w:tc>
       </w:tr>
@@ -1049,6 +1203,17 @@
             <w:pPr>
               <w:cnfStyle w:val="000000100000" w:firstRow="0" w:lastRow="0" w:firstColumn="0" w:lastColumn="0" w:oddVBand="0" w:evenVBand="0" w:oddHBand="1" w:evenHBand="0" w:firstRowFirstColumn="0" w:firstRowLastColumn="0" w:lastRowFirstColumn="0" w:lastRowLastColumn="0"/>
             </w:pPr>
+            <w:r>
+              <w:t xml:space="preserve">Deel van </w:t>
+            </w:r>
+            <w:proofErr w:type="spellStart"/>
+            <w:r>
+              <w:t>Laravel</w:t>
+            </w:r>
+            <w:proofErr w:type="spellEnd"/>
+            <w:r>
+              <w:t xml:space="preserve"> Framework</w:t>
+            </w:r>
           </w:p>
         </w:tc>
       </w:tr>
@@ -1098,6 +1263,17 @@
             <w:pPr>
               <w:cnfStyle w:val="000000000000" w:firstRow="0" w:lastRow="0" w:firstColumn="0" w:lastColumn="0" w:oddVBand="0" w:evenVBand="0" w:oddHBand="0" w:evenHBand="0" w:firstRowFirstColumn="0" w:firstRowLastColumn="0" w:lastRowFirstColumn="0" w:lastRowLastColumn="0"/>
             </w:pPr>
+            <w:r>
+              <w:t xml:space="preserve">Deel van </w:t>
+            </w:r>
+            <w:proofErr w:type="spellStart"/>
+            <w:r>
+              <w:t>Laravel</w:t>
+            </w:r>
+            <w:proofErr w:type="spellEnd"/>
+            <w:r>
+              <w:t xml:space="preserve"> Framework</w:t>
+            </w:r>
           </w:p>
         </w:tc>
       </w:tr>
@@ -1156,6 +1332,17 @@
             <w:pPr>
               <w:cnfStyle w:val="000000100000" w:firstRow="0" w:lastRow="0" w:firstColumn="0" w:lastColumn="0" w:oddVBand="0" w:evenVBand="0" w:oddHBand="1" w:evenHBand="0" w:firstRowFirstColumn="0" w:firstRowLastColumn="0" w:lastRowFirstColumn="0" w:lastRowLastColumn="0"/>
             </w:pPr>
+            <w:r>
+              <w:t xml:space="preserve">Deel van </w:t>
+            </w:r>
+            <w:proofErr w:type="spellStart"/>
+            <w:r>
+              <w:t>Laravel</w:t>
+            </w:r>
+            <w:proofErr w:type="spellEnd"/>
+            <w:r>
+              <w:t xml:space="preserve"> Framework</w:t>
+            </w:r>
           </w:p>
         </w:tc>
       </w:tr>
@@ -1210,6 +1397,17 @@
             <w:pPr>
               <w:cnfStyle w:val="000000000000" w:firstRow="0" w:lastRow="0" w:firstColumn="0" w:lastColumn="0" w:oddVBand="0" w:evenVBand="0" w:oddHBand="0" w:evenHBand="0" w:firstRowFirstColumn="0" w:firstRowLastColumn="0" w:lastRowFirstColumn="0" w:lastRowLastColumn="0"/>
             </w:pPr>
+            <w:r>
+              <w:t xml:space="preserve">Deel van </w:t>
+            </w:r>
+            <w:proofErr w:type="spellStart"/>
+            <w:r>
+              <w:t>Laravel</w:t>
+            </w:r>
+            <w:proofErr w:type="spellEnd"/>
+            <w:r>
+              <w:t xml:space="preserve"> Framework</w:t>
+            </w:r>
           </w:p>
         </w:tc>
       </w:tr>
@@ -1265,6 +1463,17 @@
             <w:pPr>
               <w:cnfStyle w:val="000000100000" w:firstRow="0" w:lastRow="0" w:firstColumn="0" w:lastColumn="0" w:oddVBand="0" w:evenVBand="0" w:oddHBand="1" w:evenHBand="0" w:firstRowFirstColumn="0" w:firstRowLastColumn="0" w:lastRowFirstColumn="0" w:lastRowLastColumn="0"/>
             </w:pPr>
+            <w:r>
+              <w:t xml:space="preserve">Deel van </w:t>
+            </w:r>
+            <w:proofErr w:type="spellStart"/>
+            <w:r>
+              <w:t>Laravel</w:t>
+            </w:r>
+            <w:proofErr w:type="spellEnd"/>
+            <w:r>
+              <w:t xml:space="preserve"> Framework</w:t>
+            </w:r>
           </w:p>
         </w:tc>
       </w:tr>
@@ -1331,6 +1540,17 @@
             <w:pPr>
               <w:cnfStyle w:val="000000000000" w:firstRow="0" w:lastRow="0" w:firstColumn="0" w:lastColumn="0" w:oddVBand="0" w:evenVBand="0" w:oddHBand="0" w:evenHBand="0" w:firstRowFirstColumn="0" w:firstRowLastColumn="0" w:lastRowFirstColumn="0" w:lastRowLastColumn="0"/>
             </w:pPr>
+            <w:r>
+              <w:t xml:space="preserve">Deel van </w:t>
+            </w:r>
+            <w:proofErr w:type="spellStart"/>
+            <w:r>
+              <w:t>Laravel</w:t>
+            </w:r>
+            <w:proofErr w:type="spellEnd"/>
+            <w:r>
+              <w:t xml:space="preserve"> Framework</w:t>
+            </w:r>
           </w:p>
         </w:tc>
       </w:tr>
@@ -1386,6 +1606,17 @@
             <w:pPr>
               <w:cnfStyle w:val="000000100000" w:firstRow="0" w:lastRow="0" w:firstColumn="0" w:lastColumn="0" w:oddVBand="0" w:evenVBand="0" w:oddHBand="1" w:evenHBand="0" w:firstRowFirstColumn="0" w:firstRowLastColumn="0" w:lastRowFirstColumn="0" w:lastRowLastColumn="0"/>
             </w:pPr>
+            <w:r>
+              <w:t xml:space="preserve">Deel van </w:t>
+            </w:r>
+            <w:proofErr w:type="spellStart"/>
+            <w:r>
+              <w:t>Laravel</w:t>
+            </w:r>
+            <w:proofErr w:type="spellEnd"/>
+            <w:r>
+              <w:t xml:space="preserve"> Framework</w:t>
+            </w:r>
           </w:p>
         </w:tc>
       </w:tr>
@@ -1451,6 +1682,17 @@
             <w:pPr>
               <w:cnfStyle w:val="000000000000" w:firstRow="0" w:lastRow="0" w:firstColumn="0" w:lastColumn="0" w:oddVBand="0" w:evenVBand="0" w:oddHBand="0" w:evenHBand="0" w:firstRowFirstColumn="0" w:firstRowLastColumn="0" w:lastRowFirstColumn="0" w:lastRowLastColumn="0"/>
             </w:pPr>
+            <w:r>
+              <w:t xml:space="preserve">Deel van </w:t>
+            </w:r>
+            <w:proofErr w:type="spellStart"/>
+            <w:r>
+              <w:t>Laravel</w:t>
+            </w:r>
+            <w:proofErr w:type="spellEnd"/>
+            <w:r>
+              <w:t xml:space="preserve"> Framework</w:t>
+            </w:r>
           </w:p>
         </w:tc>
       </w:tr>
@@ -1519,6 +1761,17 @@
             <w:pPr>
               <w:cnfStyle w:val="000000100000" w:firstRow="0" w:lastRow="0" w:firstColumn="0" w:lastColumn="0" w:oddVBand="0" w:evenVBand="0" w:oddHBand="1" w:evenHBand="0" w:firstRowFirstColumn="0" w:firstRowLastColumn="0" w:lastRowFirstColumn="0" w:lastRowLastColumn="0"/>
             </w:pPr>
+            <w:r>
+              <w:t xml:space="preserve">Deel van </w:t>
+            </w:r>
+            <w:proofErr w:type="spellStart"/>
+            <w:r>
+              <w:t>Laravel</w:t>
+            </w:r>
+            <w:proofErr w:type="spellEnd"/>
+            <w:r>
+              <w:t xml:space="preserve"> Framework</w:t>
+            </w:r>
           </w:p>
         </w:tc>
       </w:tr>
@@ -1579,6 +1832,17 @@
             <w:pPr>
               <w:cnfStyle w:val="000000000000" w:firstRow="0" w:lastRow="0" w:firstColumn="0" w:lastColumn="0" w:oddVBand="0" w:evenVBand="0" w:oddHBand="0" w:evenHBand="0" w:firstRowFirstColumn="0" w:firstRowLastColumn="0" w:lastRowFirstColumn="0" w:lastRowLastColumn="0"/>
             </w:pPr>
+            <w:r>
+              <w:t xml:space="preserve">Deel van </w:t>
+            </w:r>
+            <w:proofErr w:type="spellStart"/>
+            <w:r>
+              <w:t>Laravel</w:t>
+            </w:r>
+            <w:proofErr w:type="spellEnd"/>
+            <w:r>
+              <w:t xml:space="preserve"> Framework</w:t>
+            </w:r>
           </w:p>
         </w:tc>
       </w:tr>
@@ -1647,6 +1911,17 @@
             <w:pPr>
               <w:cnfStyle w:val="000000100000" w:firstRow="0" w:lastRow="0" w:firstColumn="0" w:lastColumn="0" w:oddVBand="0" w:evenVBand="0" w:oddHBand="1" w:evenHBand="0" w:firstRowFirstColumn="0" w:firstRowLastColumn="0" w:lastRowFirstColumn="0" w:lastRowLastColumn="0"/>
             </w:pPr>
+            <w:r>
+              <w:t xml:space="preserve">Deel van </w:t>
+            </w:r>
+            <w:proofErr w:type="spellStart"/>
+            <w:r>
+              <w:t>Laravel</w:t>
+            </w:r>
+            <w:proofErr w:type="spellEnd"/>
+            <w:r>
+              <w:t xml:space="preserve"> Framework</w:t>
+            </w:r>
           </w:p>
         </w:tc>
       </w:tr>
@@ -1736,6 +2011,17 @@
             <w:pPr>
               <w:cnfStyle w:val="000000000000" w:firstRow="0" w:lastRow="0" w:firstColumn="0" w:lastColumn="0" w:oddVBand="0" w:evenVBand="0" w:oddHBand="0" w:evenHBand="0" w:firstRowFirstColumn="0" w:firstRowLastColumn="0" w:lastRowFirstColumn="0" w:lastRowLastColumn="0"/>
             </w:pPr>
+            <w:r>
+              <w:t xml:space="preserve">Deel van </w:t>
+            </w:r>
+            <w:proofErr w:type="spellStart"/>
+            <w:r>
+              <w:t>Laravel</w:t>
+            </w:r>
+            <w:proofErr w:type="spellEnd"/>
+            <w:r>
+              <w:t xml:space="preserve"> Framework</w:t>
+            </w:r>
           </w:p>
         </w:tc>
       </w:tr>
@@ -1804,6 +2090,17 @@
             <w:pPr>
               <w:cnfStyle w:val="000000100000" w:firstRow="0" w:lastRow="0" w:firstColumn="0" w:lastColumn="0" w:oddVBand="0" w:evenVBand="0" w:oddHBand="1" w:evenHBand="0" w:firstRowFirstColumn="0" w:firstRowLastColumn="0" w:lastRowFirstColumn="0" w:lastRowLastColumn="0"/>
             </w:pPr>
+            <w:r>
+              <w:t xml:space="preserve">Deel van </w:t>
+            </w:r>
+            <w:proofErr w:type="spellStart"/>
+            <w:r>
+              <w:t>Laravel</w:t>
+            </w:r>
+            <w:proofErr w:type="spellEnd"/>
+            <w:r>
+              <w:t xml:space="preserve"> Framework</w:t>
+            </w:r>
           </w:p>
         </w:tc>
       </w:tr>
@@ -1856,6 +2153,17 @@
             <w:pPr>
               <w:cnfStyle w:val="000000000000" w:firstRow="0" w:lastRow="0" w:firstColumn="0" w:lastColumn="0" w:oddVBand="0" w:evenVBand="0" w:oddHBand="0" w:evenHBand="0" w:firstRowFirstColumn="0" w:firstRowLastColumn="0" w:lastRowFirstColumn="0" w:lastRowLastColumn="0"/>
             </w:pPr>
+            <w:r>
+              <w:t xml:space="preserve">Deel van </w:t>
+            </w:r>
+            <w:proofErr w:type="spellStart"/>
+            <w:r>
+              <w:t>Laravel</w:t>
+            </w:r>
+            <w:proofErr w:type="spellEnd"/>
+            <w:r>
+              <w:t xml:space="preserve"> Framework</w:t>
+            </w:r>
           </w:p>
         </w:tc>
       </w:tr>
@@ -1927,6 +2235,17 @@
             <w:pPr>
               <w:cnfStyle w:val="000000100000" w:firstRow="0" w:lastRow="0" w:firstColumn="0" w:lastColumn="0" w:oddVBand="0" w:evenVBand="0" w:oddHBand="1" w:evenHBand="0" w:firstRowFirstColumn="0" w:firstRowLastColumn="0" w:lastRowFirstColumn="0" w:lastRowLastColumn="0"/>
             </w:pPr>
+            <w:r>
+              <w:t xml:space="preserve">Deel van </w:t>
+            </w:r>
+            <w:proofErr w:type="spellStart"/>
+            <w:r>
+              <w:t>Laravel</w:t>
+            </w:r>
+            <w:proofErr w:type="spellEnd"/>
+            <w:r>
+              <w:t xml:space="preserve"> Framework</w:t>
+            </w:r>
           </w:p>
         </w:tc>
       </w:tr>
@@ -2016,6 +2335,17 @@
             <w:pPr>
               <w:cnfStyle w:val="000000000000" w:firstRow="0" w:lastRow="0" w:firstColumn="0" w:lastColumn="0" w:oddVBand="0" w:evenVBand="0" w:oddHBand="0" w:evenHBand="0" w:firstRowFirstColumn="0" w:firstRowLastColumn="0" w:lastRowFirstColumn="0" w:lastRowLastColumn="0"/>
             </w:pPr>
+            <w:r>
+              <w:t xml:space="preserve">Deel van </w:t>
+            </w:r>
+            <w:proofErr w:type="spellStart"/>
+            <w:r>
+              <w:t>Laravel</w:t>
+            </w:r>
+            <w:proofErr w:type="spellEnd"/>
+            <w:r>
+              <w:t xml:space="preserve"> Framework</w:t>
+            </w:r>
           </w:p>
         </w:tc>
       </w:tr>
@@ -2204,6 +2534,17 @@
             <w:pPr>
               <w:cnfStyle w:val="000000100000" w:firstRow="0" w:lastRow="0" w:firstColumn="0" w:lastColumn="0" w:oddVBand="0" w:evenVBand="0" w:oddHBand="1" w:evenHBand="0" w:firstRowFirstColumn="0" w:firstRowLastColumn="0" w:lastRowFirstColumn="0" w:lastRowLastColumn="0"/>
             </w:pPr>
+            <w:r>
+              <w:t xml:space="preserve">Deel van </w:t>
+            </w:r>
+            <w:proofErr w:type="spellStart"/>
+            <w:r>
+              <w:t>Laravel</w:t>
+            </w:r>
+            <w:proofErr w:type="spellEnd"/>
+            <w:r>
+              <w:t xml:space="preserve"> Framework</w:t>
+            </w:r>
           </w:p>
         </w:tc>
       </w:tr>
@@ -2250,6 +2591,17 @@
             <w:pPr>
               <w:cnfStyle w:val="000000000000" w:firstRow="0" w:lastRow="0" w:firstColumn="0" w:lastColumn="0" w:oddVBand="0" w:evenVBand="0" w:oddHBand="0" w:evenHBand="0" w:firstRowFirstColumn="0" w:firstRowLastColumn="0" w:lastRowFirstColumn="0" w:lastRowLastColumn="0"/>
             </w:pPr>
+            <w:r>
+              <w:t xml:space="preserve">Deel van </w:t>
+            </w:r>
+            <w:proofErr w:type="spellStart"/>
+            <w:r>
+              <w:t>Laravel</w:t>
+            </w:r>
+            <w:proofErr w:type="spellEnd"/>
+            <w:r>
+              <w:t xml:space="preserve"> Framework</w:t>
+            </w:r>
           </w:p>
         </w:tc>
       </w:tr>
@@ -2297,6 +2649,17 @@
             <w:pPr>
               <w:cnfStyle w:val="000000100000" w:firstRow="0" w:lastRow="0" w:firstColumn="0" w:lastColumn="0" w:oddVBand="0" w:evenVBand="0" w:oddHBand="1" w:evenHBand="0" w:firstRowFirstColumn="0" w:firstRowLastColumn="0" w:lastRowFirstColumn="0" w:lastRowLastColumn="0"/>
             </w:pPr>
+            <w:r>
+              <w:t xml:space="preserve">Deel van </w:t>
+            </w:r>
+            <w:proofErr w:type="spellStart"/>
+            <w:r>
+              <w:t>Laravel</w:t>
+            </w:r>
+            <w:proofErr w:type="spellEnd"/>
+            <w:r>
+              <w:t xml:space="preserve"> Framework</w:t>
+            </w:r>
           </w:p>
         </w:tc>
       </w:tr>
@@ -2373,6 +2736,17 @@
             <w:pPr>
               <w:cnfStyle w:val="000000000000" w:firstRow="0" w:lastRow="0" w:firstColumn="0" w:lastColumn="0" w:oddVBand="0" w:evenVBand="0" w:oddHBand="0" w:evenHBand="0" w:firstRowFirstColumn="0" w:firstRowLastColumn="0" w:lastRowFirstColumn="0" w:lastRowLastColumn="0"/>
             </w:pPr>
+            <w:r>
+              <w:t xml:space="preserve">Deel van </w:t>
+            </w:r>
+            <w:proofErr w:type="spellStart"/>
+            <w:r>
+              <w:t>Laravel</w:t>
+            </w:r>
+            <w:proofErr w:type="spellEnd"/>
+            <w:r>
+              <w:t xml:space="preserve"> Framework</w:t>
+            </w:r>
           </w:p>
         </w:tc>
       </w:tr>
@@ -2473,6 +2847,17 @@
             <w:pPr>
               <w:cnfStyle w:val="000000100000" w:firstRow="0" w:lastRow="0" w:firstColumn="0" w:lastColumn="0" w:oddVBand="0" w:evenVBand="0" w:oddHBand="1" w:evenHBand="0" w:firstRowFirstColumn="0" w:firstRowLastColumn="0" w:lastRowFirstColumn="0" w:lastRowLastColumn="0"/>
             </w:pPr>
+            <w:r>
+              <w:t xml:space="preserve">Deel van </w:t>
+            </w:r>
+            <w:proofErr w:type="spellStart"/>
+            <w:r>
+              <w:t>Laravel</w:t>
+            </w:r>
+            <w:proofErr w:type="spellEnd"/>
+            <w:r>
+              <w:t xml:space="preserve"> Framework</w:t>
+            </w:r>
           </w:p>
         </w:tc>
       </w:tr>
@@ -2543,6 +2928,17 @@
             <w:pPr>
               <w:cnfStyle w:val="000000000000" w:firstRow="0" w:lastRow="0" w:firstColumn="0" w:lastColumn="0" w:oddVBand="0" w:evenVBand="0" w:oddHBand="0" w:evenHBand="0" w:firstRowFirstColumn="0" w:firstRowLastColumn="0" w:lastRowFirstColumn="0" w:lastRowLastColumn="0"/>
             </w:pPr>
+            <w:r>
+              <w:t xml:space="preserve">Deel van </w:t>
+            </w:r>
+            <w:proofErr w:type="spellStart"/>
+            <w:r>
+              <w:t>Laravel</w:t>
+            </w:r>
+            <w:proofErr w:type="spellEnd"/>
+            <w:r>
+              <w:t xml:space="preserve"> Framework</w:t>
+            </w:r>
           </w:p>
         </w:tc>
       </w:tr>
@@ -2999,6 +3395,18 @@
             <w:pPr>
               <w:cnfStyle w:val="000000100000" w:firstRow="0" w:lastRow="0" w:firstColumn="0" w:lastColumn="0" w:oddVBand="0" w:evenVBand="0" w:oddHBand="1" w:evenHBand="0" w:firstRowFirstColumn="0" w:firstRowLastColumn="0" w:lastRowFirstColumn="0" w:lastRowLastColumn="0"/>
             </w:pPr>
+            <w:r>
+              <w:lastRenderedPageBreak/>
+              <w:t xml:space="preserve">Deel van </w:t>
+            </w:r>
+            <w:proofErr w:type="spellStart"/>
+            <w:r>
+              <w:t>Laravel</w:t>
+            </w:r>
+            <w:proofErr w:type="spellEnd"/>
+            <w:r>
+              <w:t xml:space="preserve"> Framework</w:t>
+            </w:r>
           </w:p>
         </w:tc>
       </w:tr>
@@ -3059,6 +3467,17 @@
             <w:pPr>
               <w:cnfStyle w:val="000000000000" w:firstRow="0" w:lastRow="0" w:firstColumn="0" w:lastColumn="0" w:oddVBand="0" w:evenVBand="0" w:oddHBand="0" w:evenHBand="0" w:firstRowFirstColumn="0" w:firstRowLastColumn="0" w:lastRowFirstColumn="0" w:lastRowLastColumn="0"/>
             </w:pPr>
+            <w:r>
+              <w:t xml:space="preserve">Deel van </w:t>
+            </w:r>
+            <w:proofErr w:type="spellStart"/>
+            <w:r>
+              <w:t>Laravel</w:t>
+            </w:r>
+            <w:proofErr w:type="spellEnd"/>
+            <w:r>
+              <w:t xml:space="preserve"> Framework</w:t>
+            </w:r>
           </w:p>
         </w:tc>
       </w:tr>
@@ -3072,6 +3491,193 @@
             <w:tcW w:w="3020" w:type="dxa"/>
           </w:tcPr>
           <w:p>
+            <w:proofErr w:type="spellStart"/>
+            <w:r>
+              <w:t>phar-io</w:t>
+            </w:r>
+            <w:proofErr w:type="spellEnd"/>
+            <w:r>
+              <w:t>/manifest</w:t>
+            </w:r>
+          </w:p>
+        </w:tc>
+        <w:tc>
+          <w:tcPr>
+            <w:tcW w:w="3021" w:type="dxa"/>
+          </w:tcPr>
+          <w:p>
+            <w:pPr>
+              <w:tabs>
+                <w:tab w:val="left" w:pos="285"/>
+              </w:tabs>
+              <w:cnfStyle w:val="000000100000" w:firstRow="0" w:lastRow="0" w:firstColumn="0" w:lastColumn="0" w:oddVBand="0" w:evenVBand="0" w:oddHBand="1" w:evenHBand="0" w:firstRowFirstColumn="0" w:firstRowLastColumn="0" w:lastRowFirstColumn="0" w:lastRowLastColumn="0"/>
+            </w:pPr>
+            <w:r>
+              <w:t xml:space="preserve">Component </w:t>
+            </w:r>
+            <w:proofErr w:type="spellStart"/>
+            <w:r>
+              <w:t>for</w:t>
+            </w:r>
+            <w:proofErr w:type="spellEnd"/>
+            <w:r>
+              <w:t xml:space="preserve"> reading phar.io manifest information </w:t>
+            </w:r>
+            <w:proofErr w:type="spellStart"/>
+            <w:r>
+              <w:t>from</w:t>
+            </w:r>
+            <w:proofErr w:type="spellEnd"/>
+            <w:r>
+              <w:t xml:space="preserve"> a PHP </w:t>
+            </w:r>
+            <w:proofErr w:type="spellStart"/>
+            <w:r>
+              <w:t>Archive</w:t>
+            </w:r>
+            <w:proofErr w:type="spellEnd"/>
+            <w:r>
+              <w:t xml:space="preserve"> (PHAR)</w:t>
+            </w:r>
+          </w:p>
+        </w:tc>
+        <w:tc>
+          <w:tcPr>
+            <w:tcW w:w="3021" w:type="dxa"/>
+          </w:tcPr>
+          <w:p>
+            <w:pPr>
+              <w:cnfStyle w:val="000000100000" w:firstRow="0" w:lastRow="0" w:firstColumn="0" w:lastColumn="0" w:oddVBand="0" w:evenVBand="0" w:oddHBand="1" w:evenHBand="0" w:firstRowFirstColumn="0" w:firstRowLastColumn="0" w:lastRowFirstColumn="0" w:lastRowLastColumn="0"/>
+            </w:pPr>
+          </w:p>
+        </w:tc>
+      </w:tr>
+      <w:tr>
+        <w:tc>
+          <w:tcPr>
+            <w:cnfStyle w:val="001000000000" w:firstRow="0" w:lastRow="0" w:firstColumn="1" w:lastColumn="0" w:oddVBand="0" w:evenVBand="0" w:oddHBand="0" w:evenHBand="0" w:firstRowFirstColumn="0" w:firstRowLastColumn="0" w:lastRowFirstColumn="0" w:lastRowLastColumn="0"/>
+            <w:tcW w:w="3020" w:type="dxa"/>
+          </w:tcPr>
+          <w:p>
+            <w:proofErr w:type="spellStart"/>
+            <w:r>
+              <w:t>phpdocumentor</w:t>
+            </w:r>
+            <w:proofErr w:type="spellEnd"/>
+            <w:r>
+              <w:t>/</w:t>
+            </w:r>
+            <w:proofErr w:type="spellStart"/>
+            <w:r>
+              <w:t>reflection</w:t>
+            </w:r>
+            <w:proofErr w:type="spellEnd"/>
+            <w:r>
+              <w:t>-common</w:t>
+            </w:r>
+          </w:p>
+        </w:tc>
+        <w:tc>
+          <w:tcPr>
+            <w:tcW w:w="3021" w:type="dxa"/>
+          </w:tcPr>
+          <w:p>
+            <w:pPr>
+              <w:tabs>
+                <w:tab w:val="left" w:pos="285"/>
+              </w:tabs>
+              <w:cnfStyle w:val="000000000000" w:firstRow="0" w:lastRow="0" w:firstColumn="0" w:lastColumn="0" w:oddVBand="0" w:evenVBand="0" w:oddHBand="0" w:evenHBand="0" w:firstRowFirstColumn="0" w:firstRowLastColumn="0" w:lastRowFirstColumn="0" w:lastRowLastColumn="0"/>
+            </w:pPr>
+            <w:r>
+              <w:t xml:space="preserve">Common </w:t>
+            </w:r>
+            <w:proofErr w:type="spellStart"/>
+            <w:r>
+              <w:t>reflection</w:t>
+            </w:r>
+            <w:proofErr w:type="spellEnd"/>
+            <w:r>
+              <w:t xml:space="preserve"> classes </w:t>
+            </w:r>
+            <w:proofErr w:type="spellStart"/>
+            <w:r>
+              <w:t>used</w:t>
+            </w:r>
+            <w:proofErr w:type="spellEnd"/>
+            <w:r>
+              <w:t xml:space="preserve"> </w:t>
+            </w:r>
+            <w:proofErr w:type="spellStart"/>
+            <w:r>
+              <w:t>by</w:t>
+            </w:r>
+            <w:proofErr w:type="spellEnd"/>
+            <w:r>
+              <w:t xml:space="preserve"> </w:t>
+            </w:r>
+            <w:proofErr w:type="spellStart"/>
+            <w:r>
+              <w:t>phpdocumentor</w:t>
+            </w:r>
+            <w:proofErr w:type="spellEnd"/>
+            <w:r>
+              <w:t xml:space="preserve"> </w:t>
+            </w:r>
+            <w:proofErr w:type="spellStart"/>
+            <w:r>
+              <w:t>to</w:t>
+            </w:r>
+            <w:proofErr w:type="spellEnd"/>
+            <w:r>
+              <w:t xml:space="preserve"> </w:t>
+            </w:r>
+            <w:proofErr w:type="spellStart"/>
+            <w:r>
+              <w:t>reflect</w:t>
+            </w:r>
+            <w:proofErr w:type="spellEnd"/>
+            <w:r>
+              <w:t xml:space="preserve"> </w:t>
+            </w:r>
+            <w:proofErr w:type="spellStart"/>
+            <w:r>
+              <w:t>the</w:t>
+            </w:r>
+            <w:proofErr w:type="spellEnd"/>
+            <w:r>
+              <w:t xml:space="preserve"> code </w:t>
+            </w:r>
+            <w:proofErr w:type="spellStart"/>
+            <w:r>
+              <w:t>structure</w:t>
+            </w:r>
+            <w:proofErr w:type="spellEnd"/>
+          </w:p>
+        </w:tc>
+        <w:tc>
+          <w:tcPr>
+            <w:tcW w:w="3021" w:type="dxa"/>
+          </w:tcPr>
+          <w:p>
+            <w:pPr>
+              <w:cnfStyle w:val="000000000000" w:firstRow="0" w:lastRow="0" w:firstColumn="0" w:lastColumn="0" w:oddVBand="0" w:evenVBand="0" w:oddHBand="0" w:evenHBand="0" w:firstRowFirstColumn="0" w:firstRowLastColumn="0" w:lastRowFirstColumn="0" w:lastRowLastColumn="0"/>
+            </w:pPr>
+          </w:p>
+        </w:tc>
+      </w:tr>
+      <w:tr>
+        <w:trPr>
+          <w:cnfStyle w:val="000000100000" w:firstRow="0" w:lastRow="0" w:firstColumn="0" w:lastColumn="0" w:oddVBand="0" w:evenVBand="0" w:oddHBand="1" w:evenHBand="0" w:firstRowFirstColumn="0" w:firstRowLastColumn="0" w:lastRowFirstColumn="0" w:lastRowLastColumn="0"/>
+        </w:trPr>
+        <w:tc>
+          <w:tcPr>
+            <w:cnfStyle w:val="001000000000" w:firstRow="0" w:lastRow="0" w:firstColumn="1" w:lastColumn="0" w:oddVBand="0" w:evenVBand="0" w:oddHBand="0" w:evenHBand="0" w:firstRowFirstColumn="0" w:firstRowLastColumn="0" w:lastRowFirstColumn="0" w:lastRowLastColumn="0"/>
+            <w:tcW w:w="3020" w:type="dxa"/>
+          </w:tcPr>
+          <w:p>
+            <w:r>
+              <w:t>phpdocumentor/reflection-docblock</w:t>
+            </w:r>
             <w:bookmarkStart w:id="0" w:name="_GoBack"/>
             <w:bookmarkEnd w:id="0"/>
           </w:p>

</xml_diff>

<commit_message>
METERIALEN EN MIDDELEN LIJST
</commit_message>
<xml_diff>
--- a/eigen documentatie/meterialen en middelen lijst.docx
+++ b/eigen documentatie/meterialen en middelen lijst.docx
@@ -3549,6 +3549,17 @@
             <w:pPr>
               <w:cnfStyle w:val="000000100000" w:firstRow="0" w:lastRow="0" w:firstColumn="0" w:lastColumn="0" w:oddVBand="0" w:evenVBand="0" w:oddHBand="1" w:evenHBand="0" w:firstRowFirstColumn="0" w:firstRowLastColumn="0" w:lastRowFirstColumn="0" w:lastRowLastColumn="0"/>
             </w:pPr>
+            <w:r>
+              <w:t xml:space="preserve">Deel van </w:t>
+            </w:r>
+            <w:proofErr w:type="spellStart"/>
+            <w:r>
+              <w:t>Laravel</w:t>
+            </w:r>
+            <w:proofErr w:type="spellEnd"/>
+            <w:r>
+              <w:t xml:space="preserve"> Framework</w:t>
+            </w:r>
           </w:p>
         </w:tc>
       </w:tr>
@@ -3662,6 +3673,17 @@
             <w:pPr>
               <w:cnfStyle w:val="000000000000" w:firstRow="0" w:lastRow="0" w:firstColumn="0" w:lastColumn="0" w:oddVBand="0" w:evenVBand="0" w:oddHBand="0" w:evenHBand="0" w:firstRowFirstColumn="0" w:firstRowLastColumn="0" w:lastRowFirstColumn="0" w:lastRowLastColumn="0"/>
             </w:pPr>
+            <w:r>
+              <w:t xml:space="preserve">Deel van </w:t>
+            </w:r>
+            <w:proofErr w:type="spellStart"/>
+            <w:r>
+              <w:t>Laravel</w:t>
+            </w:r>
+            <w:proofErr w:type="spellEnd"/>
+            <w:r>
+              <w:t xml:space="preserve"> Framework</w:t>
+            </w:r>
           </w:p>
         </w:tc>
       </w:tr>
@@ -3675,11 +3697,19 @@
             <w:tcW w:w="3020" w:type="dxa"/>
           </w:tcPr>
           <w:p>
-            <w:r>
-              <w:t>phpdocumentor/reflection-docblock</w:t>
-            </w:r>
-            <w:bookmarkStart w:id="0" w:name="_GoBack"/>
-            <w:bookmarkEnd w:id="0"/>
+            <w:proofErr w:type="spellStart"/>
+            <w:r>
+              <w:t>phpdocumentor</w:t>
+            </w:r>
+            <w:proofErr w:type="spellEnd"/>
+            <w:r>
+              <w:t>/</w:t>
+            </w:r>
+            <w:proofErr w:type="spellStart"/>
+            <w:r>
+              <w:t>reflection-docblock</w:t>
+            </w:r>
+            <w:proofErr w:type="spellEnd"/>
           </w:p>
         </w:tc>
         <w:tc>
@@ -3693,6 +3723,110 @@
               </w:tabs>
               <w:cnfStyle w:val="000000100000" w:firstRow="0" w:lastRow="0" w:firstColumn="0" w:lastColumn="0" w:oddVBand="0" w:evenVBand="0" w:oddHBand="1" w:evenHBand="0" w:firstRowFirstColumn="0" w:firstRowLastColumn="0" w:lastRowFirstColumn="0" w:lastRowLastColumn="0"/>
             </w:pPr>
+            <w:proofErr w:type="spellStart"/>
+            <w:r>
+              <w:t>With</w:t>
+            </w:r>
+            <w:proofErr w:type="spellEnd"/>
+            <w:r>
+              <w:t xml:space="preserve"> </w:t>
+            </w:r>
+            <w:proofErr w:type="spellStart"/>
+            <w:r>
+              <w:t>this</w:t>
+            </w:r>
+            <w:proofErr w:type="spellEnd"/>
+            <w:r>
+              <w:t xml:space="preserve"> component, a </w:t>
+            </w:r>
+            <w:proofErr w:type="spellStart"/>
+            <w:r>
+              <w:t>library</w:t>
+            </w:r>
+            <w:proofErr w:type="spellEnd"/>
+            <w:r>
+              <w:t xml:space="preserve"> </w:t>
+            </w:r>
+            <w:proofErr w:type="spellStart"/>
+            <w:r>
+              <w:t>can</w:t>
+            </w:r>
+            <w:proofErr w:type="spellEnd"/>
+            <w:r>
+              <w:t xml:space="preserve"> </w:t>
+            </w:r>
+            <w:proofErr w:type="spellStart"/>
+            <w:r>
+              <w:t>provide</w:t>
+            </w:r>
+            <w:proofErr w:type="spellEnd"/>
+            <w:r>
+              <w:t xml:space="preserve"> support </w:t>
+            </w:r>
+            <w:proofErr w:type="spellStart"/>
+            <w:r>
+              <w:t>for</w:t>
+            </w:r>
+            <w:proofErr w:type="spellEnd"/>
+            <w:r>
+              <w:t xml:space="preserve"> </w:t>
+            </w:r>
+            <w:proofErr w:type="spellStart"/>
+            <w:r>
+              <w:t>annotations</w:t>
+            </w:r>
+            <w:proofErr w:type="spellEnd"/>
+            <w:r>
+              <w:t xml:space="preserve"> via </w:t>
+            </w:r>
+            <w:proofErr w:type="spellStart"/>
+            <w:r>
+              <w:t>DocBlocks</w:t>
+            </w:r>
+            <w:proofErr w:type="spellEnd"/>
+            <w:r>
+              <w:t xml:space="preserve"> or </w:t>
+            </w:r>
+            <w:proofErr w:type="spellStart"/>
+            <w:r>
+              <w:t>otherwise</w:t>
+            </w:r>
+            <w:proofErr w:type="spellEnd"/>
+            <w:r>
+              <w:t xml:space="preserve"> </w:t>
+            </w:r>
+            <w:proofErr w:type="spellStart"/>
+            <w:r>
+              <w:t>retrieve</w:t>
+            </w:r>
+            <w:proofErr w:type="spellEnd"/>
+            <w:r>
+              <w:t xml:space="preserve"> information </w:t>
+            </w:r>
+            <w:proofErr w:type="spellStart"/>
+            <w:r>
+              <w:t>that</w:t>
+            </w:r>
+            <w:proofErr w:type="spellEnd"/>
+            <w:r>
+              <w:t xml:space="preserve"> is </w:t>
+            </w:r>
+            <w:proofErr w:type="spellStart"/>
+            <w:r>
+              <w:t>embedded</w:t>
+            </w:r>
+            <w:proofErr w:type="spellEnd"/>
+            <w:r>
+              <w:t xml:space="preserve"> in a </w:t>
+            </w:r>
+            <w:proofErr w:type="spellStart"/>
+            <w:r>
+              <w:t>DocBlock</w:t>
+            </w:r>
+            <w:proofErr w:type="spellEnd"/>
+            <w:r>
+              <w:t>.</w:t>
+            </w:r>
           </w:p>
         </w:tc>
         <w:tc>
@@ -3703,11 +3837,1872 @@
             <w:pPr>
               <w:cnfStyle w:val="000000100000" w:firstRow="0" w:lastRow="0" w:firstColumn="0" w:lastColumn="0" w:oddVBand="0" w:evenVBand="0" w:oddHBand="1" w:evenHBand="0" w:firstRowFirstColumn="0" w:firstRowLastColumn="0" w:lastRowFirstColumn="0" w:lastRowLastColumn="0"/>
             </w:pPr>
+            <w:r>
+              <w:t xml:space="preserve">Deel van </w:t>
+            </w:r>
+            <w:proofErr w:type="spellStart"/>
+            <w:r>
+              <w:t>Laravel</w:t>
+            </w:r>
+            <w:proofErr w:type="spellEnd"/>
+            <w:r>
+              <w:t xml:space="preserve"> Framework</w:t>
+            </w:r>
+          </w:p>
+        </w:tc>
+      </w:tr>
+      <w:tr>
+        <w:tc>
+          <w:tcPr>
+            <w:cnfStyle w:val="001000000000" w:firstRow="0" w:lastRow="0" w:firstColumn="1" w:lastColumn="0" w:oddVBand="0" w:evenVBand="0" w:oddHBand="0" w:evenHBand="0" w:firstRowFirstColumn="0" w:firstRowLastColumn="0" w:lastRowFirstColumn="0" w:lastRowLastColumn="0"/>
+            <w:tcW w:w="3020" w:type="dxa"/>
+          </w:tcPr>
+          <w:p>
+            <w:proofErr w:type="spellStart"/>
+            <w:r>
+              <w:t>hpdocumentor</w:t>
+            </w:r>
+            <w:proofErr w:type="spellEnd"/>
+            <w:r>
+              <w:t>/type-</w:t>
+            </w:r>
+            <w:proofErr w:type="spellStart"/>
+            <w:r>
+              <w:t>resolver</w:t>
+            </w:r>
+            <w:proofErr w:type="spellEnd"/>
+          </w:p>
+        </w:tc>
+        <w:tc>
+          <w:tcPr>
+            <w:tcW w:w="3021" w:type="dxa"/>
+          </w:tcPr>
+          <w:p>
+            <w:pPr>
+              <w:tabs>
+                <w:tab w:val="left" w:pos="285"/>
+              </w:tabs>
+              <w:cnfStyle w:val="000000000000" w:firstRow="0" w:lastRow="0" w:firstColumn="0" w:lastColumn="0" w:oddVBand="0" w:evenVBand="0" w:oddHBand="0" w:evenHBand="0" w:firstRowFirstColumn="0" w:firstRowLastColumn="0" w:lastRowFirstColumn="0" w:lastRowLastColumn="0"/>
+            </w:pPr>
+            <w:r>
+              <w:t>_</w:t>
+            </w:r>
+          </w:p>
+        </w:tc>
+        <w:tc>
+          <w:tcPr>
+            <w:tcW w:w="3021" w:type="dxa"/>
+          </w:tcPr>
+          <w:p>
+            <w:pPr>
+              <w:cnfStyle w:val="000000000000" w:firstRow="0" w:lastRow="0" w:firstColumn="0" w:lastColumn="0" w:oddVBand="0" w:evenVBand="0" w:oddHBand="0" w:evenHBand="0" w:firstRowFirstColumn="0" w:firstRowLastColumn="0" w:lastRowFirstColumn="0" w:lastRowLastColumn="0"/>
+            </w:pPr>
+            <w:r>
+              <w:t xml:space="preserve">Deel van </w:t>
+            </w:r>
+            <w:proofErr w:type="spellStart"/>
+            <w:r>
+              <w:t>Laravel</w:t>
+            </w:r>
+            <w:proofErr w:type="spellEnd"/>
+            <w:r>
+              <w:t xml:space="preserve"> Framework</w:t>
+            </w:r>
+          </w:p>
+        </w:tc>
+      </w:tr>
+      <w:tr>
+        <w:trPr>
+          <w:cnfStyle w:val="000000100000" w:firstRow="0" w:lastRow="0" w:firstColumn="0" w:lastColumn="0" w:oddVBand="0" w:evenVBand="0" w:oddHBand="1" w:evenHBand="0" w:firstRowFirstColumn="0" w:firstRowLastColumn="0" w:lastRowFirstColumn="0" w:lastRowLastColumn="0"/>
+        </w:trPr>
+        <w:tc>
+          <w:tcPr>
+            <w:cnfStyle w:val="001000000000" w:firstRow="0" w:lastRow="0" w:firstColumn="1" w:lastColumn="0" w:oddVBand="0" w:evenVBand="0" w:oddHBand="0" w:evenHBand="0" w:firstRowFirstColumn="0" w:firstRowLastColumn="0" w:lastRowFirstColumn="0" w:lastRowLastColumn="0"/>
+            <w:tcW w:w="3020" w:type="dxa"/>
+          </w:tcPr>
+          <w:p>
+            <w:proofErr w:type="spellStart"/>
+            <w:r>
+              <w:t>phpspec</w:t>
+            </w:r>
+            <w:proofErr w:type="spellEnd"/>
+            <w:r>
+              <w:t>/prophecy</w:t>
+            </w:r>
+          </w:p>
+        </w:tc>
+        <w:tc>
+          <w:tcPr>
+            <w:tcW w:w="3021" w:type="dxa"/>
+          </w:tcPr>
+          <w:p>
+            <w:pPr>
+              <w:tabs>
+                <w:tab w:val="left" w:pos="285"/>
+              </w:tabs>
+              <w:cnfStyle w:val="000000100000" w:firstRow="0" w:lastRow="0" w:firstColumn="0" w:lastColumn="0" w:oddVBand="0" w:evenVBand="0" w:oddHBand="1" w:evenHBand="0" w:firstRowFirstColumn="0" w:firstRowLastColumn="0" w:lastRowFirstColumn="0" w:lastRowLastColumn="0"/>
+            </w:pPr>
+            <w:proofErr w:type="spellStart"/>
+            <w:r>
+              <w:t>Highly</w:t>
+            </w:r>
+            <w:proofErr w:type="spellEnd"/>
+            <w:r>
+              <w:t xml:space="preserve"> </w:t>
+            </w:r>
+            <w:proofErr w:type="spellStart"/>
+            <w:r>
+              <w:t>opinionated</w:t>
+            </w:r>
+            <w:proofErr w:type="spellEnd"/>
+            <w:r>
+              <w:t xml:space="preserve"> </w:t>
+            </w:r>
+            <w:proofErr w:type="spellStart"/>
+            <w:r>
+              <w:t>mocking</w:t>
+            </w:r>
+            <w:proofErr w:type="spellEnd"/>
+            <w:r>
+              <w:t xml:space="preserve"> </w:t>
+            </w:r>
+            <w:proofErr w:type="spellStart"/>
+            <w:r>
+              <w:t>framework</w:t>
+            </w:r>
+            <w:proofErr w:type="spellEnd"/>
+            <w:r>
+              <w:t xml:space="preserve"> </w:t>
+            </w:r>
+            <w:proofErr w:type="spellStart"/>
+            <w:r>
+              <w:t>for</w:t>
+            </w:r>
+            <w:proofErr w:type="spellEnd"/>
+            <w:r>
+              <w:t xml:space="preserve"> PHP 5.3+</w:t>
+            </w:r>
+          </w:p>
+        </w:tc>
+        <w:tc>
+          <w:tcPr>
+            <w:tcW w:w="3021" w:type="dxa"/>
+          </w:tcPr>
+          <w:p>
+            <w:pPr>
+              <w:cnfStyle w:val="000000100000" w:firstRow="0" w:lastRow="0" w:firstColumn="0" w:lastColumn="0" w:oddVBand="0" w:evenVBand="0" w:oddHBand="1" w:evenHBand="0" w:firstRowFirstColumn="0" w:firstRowLastColumn="0" w:lastRowFirstColumn="0" w:lastRowLastColumn="0"/>
+            </w:pPr>
+            <w:r>
+              <w:t xml:space="preserve">Deel van </w:t>
+            </w:r>
+            <w:proofErr w:type="spellStart"/>
+            <w:r>
+              <w:t>Laravel</w:t>
+            </w:r>
+            <w:proofErr w:type="spellEnd"/>
+            <w:r>
+              <w:t xml:space="preserve"> Framework</w:t>
+            </w:r>
+          </w:p>
+        </w:tc>
+      </w:tr>
+      <w:tr>
+        <w:tc>
+          <w:tcPr>
+            <w:cnfStyle w:val="001000000000" w:firstRow="0" w:lastRow="0" w:firstColumn="1" w:lastColumn="0" w:oddVBand="0" w:evenVBand="0" w:oddHBand="0" w:evenHBand="0" w:firstRowFirstColumn="0" w:firstRowLastColumn="0" w:lastRowFirstColumn="0" w:lastRowLastColumn="0"/>
+            <w:tcW w:w="3020" w:type="dxa"/>
+          </w:tcPr>
+          <w:p>
+            <w:proofErr w:type="spellStart"/>
+            <w:r>
+              <w:t>phpunit</w:t>
+            </w:r>
+            <w:proofErr w:type="spellEnd"/>
+            <w:r>
+              <w:t>/</w:t>
+            </w:r>
+            <w:proofErr w:type="spellStart"/>
+            <w:r>
+              <w:t>php</w:t>
+            </w:r>
+            <w:proofErr w:type="spellEnd"/>
+            <w:r>
+              <w:t>-code-</w:t>
+            </w:r>
+            <w:proofErr w:type="spellStart"/>
+            <w:r>
+              <w:t>coverage</w:t>
+            </w:r>
+            <w:proofErr w:type="spellEnd"/>
+          </w:p>
+        </w:tc>
+        <w:tc>
+          <w:tcPr>
+            <w:tcW w:w="3021" w:type="dxa"/>
+          </w:tcPr>
+          <w:p>
+            <w:pPr>
+              <w:tabs>
+                <w:tab w:val="left" w:pos="285"/>
+              </w:tabs>
+              <w:cnfStyle w:val="000000000000" w:firstRow="0" w:lastRow="0" w:firstColumn="0" w:lastColumn="0" w:oddVBand="0" w:evenVBand="0" w:oddHBand="0" w:evenHBand="0" w:firstRowFirstColumn="0" w:firstRowLastColumn="0" w:lastRowFirstColumn="0" w:lastRowLastColumn="0"/>
+            </w:pPr>
+            <w:r>
+              <w:t xml:space="preserve">Library </w:t>
+            </w:r>
+            <w:proofErr w:type="spellStart"/>
+            <w:r>
+              <w:t>that</w:t>
+            </w:r>
+            <w:proofErr w:type="spellEnd"/>
+            <w:r>
+              <w:t xml:space="preserve"> </w:t>
+            </w:r>
+            <w:proofErr w:type="spellStart"/>
+            <w:r>
+              <w:t>provides</w:t>
+            </w:r>
+            <w:proofErr w:type="spellEnd"/>
+            <w:r>
+              <w:t xml:space="preserve"> </w:t>
+            </w:r>
+            <w:proofErr w:type="spellStart"/>
+            <w:r>
+              <w:t>collection</w:t>
+            </w:r>
+            <w:proofErr w:type="spellEnd"/>
+            <w:r>
+              <w:t xml:space="preserve">, processing, </w:t>
+            </w:r>
+            <w:proofErr w:type="spellStart"/>
+            <w:r>
+              <w:t>and</w:t>
+            </w:r>
+            <w:proofErr w:type="spellEnd"/>
+            <w:r>
+              <w:t xml:space="preserve"> </w:t>
+            </w:r>
+            <w:proofErr w:type="spellStart"/>
+            <w:r>
+              <w:t>rendering</w:t>
+            </w:r>
+            <w:proofErr w:type="spellEnd"/>
+            <w:r>
+              <w:t xml:space="preserve"> </w:t>
+            </w:r>
+            <w:proofErr w:type="spellStart"/>
+            <w:r>
+              <w:t>functionality</w:t>
+            </w:r>
+            <w:proofErr w:type="spellEnd"/>
+            <w:r>
+              <w:t xml:space="preserve"> </w:t>
+            </w:r>
+            <w:proofErr w:type="spellStart"/>
+            <w:r>
+              <w:t>for</w:t>
+            </w:r>
+            <w:proofErr w:type="spellEnd"/>
+            <w:r>
+              <w:t xml:space="preserve"> PHP code </w:t>
+            </w:r>
+            <w:proofErr w:type="spellStart"/>
+            <w:r>
+              <w:t>coverage</w:t>
+            </w:r>
+            <w:proofErr w:type="spellEnd"/>
+            <w:r>
+              <w:t xml:space="preserve"> information.</w:t>
+            </w:r>
+          </w:p>
+        </w:tc>
+        <w:tc>
+          <w:tcPr>
+            <w:tcW w:w="3021" w:type="dxa"/>
+          </w:tcPr>
+          <w:p>
+            <w:pPr>
+              <w:cnfStyle w:val="000000000000" w:firstRow="0" w:lastRow="0" w:firstColumn="0" w:lastColumn="0" w:oddVBand="0" w:evenVBand="0" w:oddHBand="0" w:evenHBand="0" w:firstRowFirstColumn="0" w:firstRowLastColumn="0" w:lastRowFirstColumn="0" w:lastRowLastColumn="0"/>
+            </w:pPr>
+            <w:r>
+              <w:t xml:space="preserve">Deel van </w:t>
+            </w:r>
+            <w:proofErr w:type="spellStart"/>
+            <w:r>
+              <w:t>Laravel</w:t>
+            </w:r>
+            <w:proofErr w:type="spellEnd"/>
+            <w:r>
+              <w:t xml:space="preserve"> Framework</w:t>
+            </w:r>
+          </w:p>
+        </w:tc>
+      </w:tr>
+      <w:tr>
+        <w:trPr>
+          <w:cnfStyle w:val="000000100000" w:firstRow="0" w:lastRow="0" w:firstColumn="0" w:lastColumn="0" w:oddVBand="0" w:evenVBand="0" w:oddHBand="1" w:evenHBand="0" w:firstRowFirstColumn="0" w:firstRowLastColumn="0" w:lastRowFirstColumn="0" w:lastRowLastColumn="0"/>
+        </w:trPr>
+        <w:tc>
+          <w:tcPr>
+            <w:cnfStyle w:val="001000000000" w:firstRow="0" w:lastRow="0" w:firstColumn="1" w:lastColumn="0" w:oddVBand="0" w:evenVBand="0" w:oddHBand="0" w:evenHBand="0" w:firstRowFirstColumn="0" w:firstRowLastColumn="0" w:lastRowFirstColumn="0" w:lastRowLastColumn="0"/>
+            <w:tcW w:w="3020" w:type="dxa"/>
+          </w:tcPr>
+          <w:p>
+            <w:proofErr w:type="spellStart"/>
+            <w:r>
+              <w:t>phpunit</w:t>
+            </w:r>
+            <w:proofErr w:type="spellEnd"/>
+            <w:r>
+              <w:t>/</w:t>
+            </w:r>
+            <w:proofErr w:type="spellStart"/>
+            <w:r>
+              <w:t>php</w:t>
+            </w:r>
+            <w:proofErr w:type="spellEnd"/>
+            <w:r>
+              <w:t>-file-</w:t>
+            </w:r>
+            <w:proofErr w:type="spellStart"/>
+            <w:r>
+              <w:t>iterator</w:t>
+            </w:r>
+            <w:proofErr w:type="spellEnd"/>
+          </w:p>
+        </w:tc>
+        <w:tc>
+          <w:tcPr>
+            <w:tcW w:w="3021" w:type="dxa"/>
+          </w:tcPr>
+          <w:p>
+            <w:pPr>
+              <w:tabs>
+                <w:tab w:val="left" w:pos="285"/>
+              </w:tabs>
+              <w:cnfStyle w:val="000000100000" w:firstRow="0" w:lastRow="0" w:firstColumn="0" w:lastColumn="0" w:oddVBand="0" w:evenVBand="0" w:oddHBand="1" w:evenHBand="0" w:firstRowFirstColumn="0" w:firstRowLastColumn="0" w:lastRowFirstColumn="0" w:lastRowLastColumn="0"/>
+            </w:pPr>
+            <w:proofErr w:type="spellStart"/>
+            <w:r>
+              <w:t>FilterIterator</w:t>
+            </w:r>
+            <w:proofErr w:type="spellEnd"/>
+            <w:r>
+              <w:t xml:space="preserve"> </w:t>
+            </w:r>
+            <w:proofErr w:type="spellStart"/>
+            <w:r>
+              <w:t>implementation</w:t>
+            </w:r>
+            <w:proofErr w:type="spellEnd"/>
+            <w:r>
+              <w:t xml:space="preserve"> </w:t>
+            </w:r>
+            <w:proofErr w:type="spellStart"/>
+            <w:r>
+              <w:t>that</w:t>
+            </w:r>
+            <w:proofErr w:type="spellEnd"/>
+            <w:r>
+              <w:t xml:space="preserve"> filters files </w:t>
+            </w:r>
+            <w:proofErr w:type="spellStart"/>
+            <w:r>
+              <w:t>based</w:t>
+            </w:r>
+            <w:proofErr w:type="spellEnd"/>
+            <w:r>
+              <w:t xml:space="preserve"> on a list of </w:t>
+            </w:r>
+            <w:proofErr w:type="spellStart"/>
+            <w:r>
+              <w:t>suffixes</w:t>
+            </w:r>
+            <w:proofErr w:type="spellEnd"/>
+            <w:r>
+              <w:t>.</w:t>
+            </w:r>
+          </w:p>
+        </w:tc>
+        <w:tc>
+          <w:tcPr>
+            <w:tcW w:w="3021" w:type="dxa"/>
+          </w:tcPr>
+          <w:p>
+            <w:pPr>
+              <w:cnfStyle w:val="000000100000" w:firstRow="0" w:lastRow="0" w:firstColumn="0" w:lastColumn="0" w:oddVBand="0" w:evenVBand="0" w:oddHBand="1" w:evenHBand="0" w:firstRowFirstColumn="0" w:firstRowLastColumn="0" w:lastRowFirstColumn="0" w:lastRowLastColumn="0"/>
+            </w:pPr>
+            <w:r>
+              <w:t xml:space="preserve">Deel van </w:t>
+            </w:r>
+            <w:proofErr w:type="spellStart"/>
+            <w:r>
+              <w:t>Laravel</w:t>
+            </w:r>
+            <w:proofErr w:type="spellEnd"/>
+            <w:r>
+              <w:t xml:space="preserve"> Framework</w:t>
+            </w:r>
+          </w:p>
+        </w:tc>
+      </w:tr>
+      <w:tr>
+        <w:tc>
+          <w:tcPr>
+            <w:cnfStyle w:val="001000000000" w:firstRow="0" w:lastRow="0" w:firstColumn="1" w:lastColumn="0" w:oddVBand="0" w:evenVBand="0" w:oddHBand="0" w:evenHBand="0" w:firstRowFirstColumn="0" w:firstRowLastColumn="0" w:lastRowFirstColumn="0" w:lastRowLastColumn="0"/>
+            <w:tcW w:w="3020" w:type="dxa"/>
+          </w:tcPr>
+          <w:p>
+            <w:proofErr w:type="spellStart"/>
+            <w:r>
+              <w:t>phpunit</w:t>
+            </w:r>
+            <w:proofErr w:type="spellEnd"/>
+            <w:r>
+              <w:t>/</w:t>
+            </w:r>
+            <w:proofErr w:type="spellStart"/>
+            <w:r>
+              <w:t>php</w:t>
+            </w:r>
+            <w:proofErr w:type="spellEnd"/>
+            <w:r>
+              <w:t>-timer</w:t>
+            </w:r>
+          </w:p>
+        </w:tc>
+        <w:tc>
+          <w:tcPr>
+            <w:tcW w:w="3021" w:type="dxa"/>
+          </w:tcPr>
+          <w:p>
+            <w:pPr>
+              <w:tabs>
+                <w:tab w:val="left" w:pos="285"/>
+              </w:tabs>
+              <w:cnfStyle w:val="000000000000" w:firstRow="0" w:lastRow="0" w:firstColumn="0" w:lastColumn="0" w:oddVBand="0" w:evenVBand="0" w:oddHBand="0" w:evenHBand="0" w:firstRowFirstColumn="0" w:firstRowLastColumn="0" w:lastRowFirstColumn="0" w:lastRowLastColumn="0"/>
+            </w:pPr>
+            <w:proofErr w:type="spellStart"/>
+            <w:r>
+              <w:t>Utility</w:t>
+            </w:r>
+            <w:proofErr w:type="spellEnd"/>
+            <w:r>
+              <w:t xml:space="preserve"> class </w:t>
+            </w:r>
+            <w:proofErr w:type="spellStart"/>
+            <w:r>
+              <w:t>for</w:t>
+            </w:r>
+            <w:proofErr w:type="spellEnd"/>
+            <w:r>
+              <w:t xml:space="preserve"> timing</w:t>
+            </w:r>
+          </w:p>
+        </w:tc>
+        <w:tc>
+          <w:tcPr>
+            <w:tcW w:w="3021" w:type="dxa"/>
+          </w:tcPr>
+          <w:p>
+            <w:pPr>
+              <w:cnfStyle w:val="000000000000" w:firstRow="0" w:lastRow="0" w:firstColumn="0" w:lastColumn="0" w:oddVBand="0" w:evenVBand="0" w:oddHBand="0" w:evenHBand="0" w:firstRowFirstColumn="0" w:firstRowLastColumn="0" w:lastRowFirstColumn="0" w:lastRowLastColumn="0"/>
+            </w:pPr>
+            <w:r>
+              <w:t xml:space="preserve">Deel van </w:t>
+            </w:r>
+            <w:proofErr w:type="spellStart"/>
+            <w:r>
+              <w:t>Laravel</w:t>
+            </w:r>
+            <w:proofErr w:type="spellEnd"/>
+            <w:r>
+              <w:t xml:space="preserve"> Framework</w:t>
+            </w:r>
+          </w:p>
+        </w:tc>
+      </w:tr>
+      <w:tr>
+        <w:trPr>
+          <w:cnfStyle w:val="000000100000" w:firstRow="0" w:lastRow="0" w:firstColumn="0" w:lastColumn="0" w:oddVBand="0" w:evenVBand="0" w:oddHBand="1" w:evenHBand="0" w:firstRowFirstColumn="0" w:firstRowLastColumn="0" w:lastRowFirstColumn="0" w:lastRowLastColumn="0"/>
+        </w:trPr>
+        <w:tc>
+          <w:tcPr>
+            <w:cnfStyle w:val="001000000000" w:firstRow="0" w:lastRow="0" w:firstColumn="1" w:lastColumn="0" w:oddVBand="0" w:evenVBand="0" w:oddHBand="0" w:evenHBand="0" w:firstRowFirstColumn="0" w:firstRowLastColumn="0" w:lastRowFirstColumn="0" w:lastRowLastColumn="0"/>
+            <w:tcW w:w="3020" w:type="dxa"/>
+          </w:tcPr>
+          <w:p>
+            <w:proofErr w:type="spellStart"/>
+            <w:r>
+              <w:t>phpunit</w:t>
+            </w:r>
+            <w:proofErr w:type="spellEnd"/>
+            <w:r>
+              <w:t>/</w:t>
+            </w:r>
+            <w:proofErr w:type="spellStart"/>
+            <w:r>
+              <w:t>php</w:t>
+            </w:r>
+            <w:proofErr w:type="spellEnd"/>
+            <w:r>
+              <w:t>-token-stream</w:t>
+            </w:r>
+          </w:p>
+        </w:tc>
+        <w:tc>
+          <w:tcPr>
+            <w:tcW w:w="3021" w:type="dxa"/>
+          </w:tcPr>
+          <w:p>
+            <w:pPr>
+              <w:tabs>
+                <w:tab w:val="left" w:pos="285"/>
+              </w:tabs>
+              <w:cnfStyle w:val="000000100000" w:firstRow="0" w:lastRow="0" w:firstColumn="0" w:lastColumn="0" w:oddVBand="0" w:evenVBand="0" w:oddHBand="1" w:evenHBand="0" w:firstRowFirstColumn="0" w:firstRowLastColumn="0" w:lastRowFirstColumn="0" w:lastRowLastColumn="0"/>
+            </w:pPr>
+            <w:proofErr w:type="spellStart"/>
+            <w:r>
+              <w:t>Wrapper</w:t>
+            </w:r>
+            <w:proofErr w:type="spellEnd"/>
+            <w:r>
+              <w:t xml:space="preserve"> </w:t>
+            </w:r>
+            <w:proofErr w:type="spellStart"/>
+            <w:r>
+              <w:t>around</w:t>
+            </w:r>
+            <w:proofErr w:type="spellEnd"/>
+            <w:r>
+              <w:t xml:space="preserve"> </w:t>
+            </w:r>
+            <w:proofErr w:type="spellStart"/>
+            <w:r>
+              <w:t>PHP's</w:t>
+            </w:r>
+            <w:proofErr w:type="spellEnd"/>
+            <w:r>
+              <w:t xml:space="preserve"> </w:t>
+            </w:r>
+            <w:proofErr w:type="spellStart"/>
+            <w:r>
+              <w:t>tokenizer</w:t>
+            </w:r>
+            <w:proofErr w:type="spellEnd"/>
+            <w:r>
+              <w:t xml:space="preserve"> extension.</w:t>
+            </w:r>
+          </w:p>
+        </w:tc>
+        <w:tc>
+          <w:tcPr>
+            <w:tcW w:w="3021" w:type="dxa"/>
+          </w:tcPr>
+          <w:p>
+            <w:pPr>
+              <w:cnfStyle w:val="000000100000" w:firstRow="0" w:lastRow="0" w:firstColumn="0" w:lastColumn="0" w:oddVBand="0" w:evenVBand="0" w:oddHBand="1" w:evenHBand="0" w:firstRowFirstColumn="0" w:firstRowLastColumn="0" w:lastRowFirstColumn="0" w:lastRowLastColumn="0"/>
+            </w:pPr>
+            <w:r>
+              <w:t xml:space="preserve">Deel van </w:t>
+            </w:r>
+            <w:proofErr w:type="spellStart"/>
+            <w:r>
+              <w:t>Laravel</w:t>
+            </w:r>
+            <w:proofErr w:type="spellEnd"/>
+            <w:r>
+              <w:t xml:space="preserve"> Framework</w:t>
+            </w:r>
+          </w:p>
+        </w:tc>
+      </w:tr>
+      <w:tr>
+        <w:tc>
+          <w:tcPr>
+            <w:cnfStyle w:val="001000000000" w:firstRow="0" w:lastRow="0" w:firstColumn="1" w:lastColumn="0" w:oddVBand="0" w:evenVBand="0" w:oddHBand="0" w:evenHBand="0" w:firstRowFirstColumn="0" w:firstRowLastColumn="0" w:lastRowFirstColumn="0" w:lastRowLastColumn="0"/>
+            <w:tcW w:w="3020" w:type="dxa"/>
+          </w:tcPr>
+          <w:p>
+            <w:proofErr w:type="spellStart"/>
+            <w:r>
+              <w:t>phpunit</w:t>
+            </w:r>
+            <w:proofErr w:type="spellEnd"/>
+            <w:r>
+              <w:t>/</w:t>
+            </w:r>
+            <w:proofErr w:type="spellStart"/>
+            <w:r>
+              <w:t>phpunit</w:t>
+            </w:r>
+            <w:proofErr w:type="spellEnd"/>
+          </w:p>
+        </w:tc>
+        <w:tc>
+          <w:tcPr>
+            <w:tcW w:w="3021" w:type="dxa"/>
+          </w:tcPr>
+          <w:p>
+            <w:pPr>
+              <w:tabs>
+                <w:tab w:val="left" w:pos="285"/>
+              </w:tabs>
+              <w:cnfStyle w:val="000000000000" w:firstRow="0" w:lastRow="0" w:firstColumn="0" w:lastColumn="0" w:oddVBand="0" w:evenVBand="0" w:oddHBand="0" w:evenHBand="0" w:firstRowFirstColumn="0" w:firstRowLastColumn="0" w:lastRowFirstColumn="0" w:lastRowLastColumn="0"/>
+            </w:pPr>
+            <w:r>
+              <w:t xml:space="preserve">The PHP Unit </w:t>
+            </w:r>
+            <w:proofErr w:type="spellStart"/>
+            <w:r>
+              <w:t>Testing</w:t>
+            </w:r>
+            <w:proofErr w:type="spellEnd"/>
+            <w:r>
+              <w:t xml:space="preserve"> </w:t>
+            </w:r>
+            <w:proofErr w:type="spellStart"/>
+            <w:r>
+              <w:t>framework</w:t>
+            </w:r>
+            <w:proofErr w:type="spellEnd"/>
+            <w:r>
+              <w:t>.</w:t>
+            </w:r>
+          </w:p>
+        </w:tc>
+        <w:tc>
+          <w:tcPr>
+            <w:tcW w:w="3021" w:type="dxa"/>
+          </w:tcPr>
+          <w:p>
+            <w:pPr>
+              <w:cnfStyle w:val="000000000000" w:firstRow="0" w:lastRow="0" w:firstColumn="0" w:lastColumn="0" w:oddVBand="0" w:evenVBand="0" w:oddHBand="0" w:evenHBand="0" w:firstRowFirstColumn="0" w:firstRowLastColumn="0" w:lastRowFirstColumn="0" w:lastRowLastColumn="0"/>
+            </w:pPr>
+            <w:r>
+              <w:t xml:space="preserve">Deel van </w:t>
+            </w:r>
+            <w:proofErr w:type="spellStart"/>
+            <w:r>
+              <w:t>Laravel</w:t>
+            </w:r>
+            <w:proofErr w:type="spellEnd"/>
+            <w:r>
+              <w:t xml:space="preserve"> Framework</w:t>
+            </w:r>
+          </w:p>
+        </w:tc>
+      </w:tr>
+      <w:tr>
+        <w:trPr>
+          <w:cnfStyle w:val="000000100000" w:firstRow="0" w:lastRow="0" w:firstColumn="0" w:lastColumn="0" w:oddVBand="0" w:evenVBand="0" w:oddHBand="1" w:evenHBand="0" w:firstRowFirstColumn="0" w:firstRowLastColumn="0" w:lastRowFirstColumn="0" w:lastRowLastColumn="0"/>
+        </w:trPr>
+        <w:tc>
+          <w:tcPr>
+            <w:cnfStyle w:val="001000000000" w:firstRow="0" w:lastRow="0" w:firstColumn="1" w:lastColumn="0" w:oddVBand="0" w:evenVBand="0" w:oddHBand="0" w:evenHBand="0" w:firstRowFirstColumn="0" w:firstRowLastColumn="0" w:lastRowFirstColumn="0" w:lastRowLastColumn="0"/>
+            <w:tcW w:w="3020" w:type="dxa"/>
+          </w:tcPr>
+          <w:p>
+            <w:proofErr w:type="spellStart"/>
+            <w:r>
+              <w:t>phpunit</w:t>
+            </w:r>
+            <w:proofErr w:type="spellEnd"/>
+            <w:r>
+              <w:t>/</w:t>
+            </w:r>
+            <w:proofErr w:type="spellStart"/>
+            <w:r>
+              <w:t>phpunit-mock-objects</w:t>
+            </w:r>
+            <w:proofErr w:type="spellEnd"/>
+          </w:p>
+        </w:tc>
+        <w:tc>
+          <w:tcPr>
+            <w:tcW w:w="3021" w:type="dxa"/>
+          </w:tcPr>
+          <w:p>
+            <w:pPr>
+              <w:tabs>
+                <w:tab w:val="left" w:pos="285"/>
+              </w:tabs>
+              <w:cnfStyle w:val="000000100000" w:firstRow="0" w:lastRow="0" w:firstColumn="0" w:lastColumn="0" w:oddVBand="0" w:evenVBand="0" w:oddHBand="1" w:evenHBand="0" w:firstRowFirstColumn="0" w:firstRowLastColumn="0" w:lastRowFirstColumn="0" w:lastRowLastColumn="0"/>
+            </w:pPr>
+            <w:r>
+              <w:t xml:space="preserve">Mock Object </w:t>
+            </w:r>
+            <w:proofErr w:type="spellStart"/>
+            <w:r>
+              <w:t>library</w:t>
+            </w:r>
+            <w:proofErr w:type="spellEnd"/>
+            <w:r>
+              <w:t xml:space="preserve"> </w:t>
+            </w:r>
+            <w:proofErr w:type="spellStart"/>
+            <w:r>
+              <w:t>for</w:t>
+            </w:r>
+            <w:proofErr w:type="spellEnd"/>
+            <w:r>
+              <w:t xml:space="preserve"> </w:t>
+            </w:r>
+            <w:proofErr w:type="spellStart"/>
+            <w:r>
+              <w:t>PHPUnit</w:t>
+            </w:r>
+            <w:proofErr w:type="spellEnd"/>
+          </w:p>
+        </w:tc>
+        <w:tc>
+          <w:tcPr>
+            <w:tcW w:w="3021" w:type="dxa"/>
+          </w:tcPr>
+          <w:p>
+            <w:pPr>
+              <w:cnfStyle w:val="000000100000" w:firstRow="0" w:lastRow="0" w:firstColumn="0" w:lastColumn="0" w:oddVBand="0" w:evenVBand="0" w:oddHBand="1" w:evenHBand="0" w:firstRowFirstColumn="0" w:firstRowLastColumn="0" w:lastRowFirstColumn="0" w:lastRowLastColumn="0"/>
+            </w:pPr>
+            <w:r>
+              <w:t xml:space="preserve">Deel van </w:t>
+            </w:r>
+            <w:proofErr w:type="spellStart"/>
+            <w:r>
+              <w:t>Laravel</w:t>
+            </w:r>
+            <w:proofErr w:type="spellEnd"/>
+            <w:r>
+              <w:t xml:space="preserve"> Framework</w:t>
+            </w:r>
+          </w:p>
+        </w:tc>
+      </w:tr>
+      <w:tr>
+        <w:tc>
+          <w:tcPr>
+            <w:cnfStyle w:val="001000000000" w:firstRow="0" w:lastRow="0" w:firstColumn="1" w:lastColumn="0" w:oddVBand="0" w:evenVBand="0" w:oddHBand="0" w:evenHBand="0" w:firstRowFirstColumn="0" w:firstRowLastColumn="0" w:lastRowFirstColumn="0" w:lastRowLastColumn="0"/>
+            <w:tcW w:w="3020" w:type="dxa"/>
+          </w:tcPr>
+          <w:p>
+            <w:proofErr w:type="spellStart"/>
+            <w:r>
+              <w:t>sebastian</w:t>
+            </w:r>
+            <w:proofErr w:type="spellEnd"/>
+            <w:r>
+              <w:t>/code-unit-reverse-</w:t>
+            </w:r>
+            <w:proofErr w:type="spellStart"/>
+            <w:r>
+              <w:t>lookup</w:t>
+            </w:r>
+            <w:proofErr w:type="spellEnd"/>
+          </w:p>
+        </w:tc>
+        <w:tc>
+          <w:tcPr>
+            <w:tcW w:w="3021" w:type="dxa"/>
+          </w:tcPr>
+          <w:p>
+            <w:pPr>
+              <w:tabs>
+                <w:tab w:val="left" w:pos="285"/>
+              </w:tabs>
+              <w:cnfStyle w:val="000000000000" w:firstRow="0" w:lastRow="0" w:firstColumn="0" w:lastColumn="0" w:oddVBand="0" w:evenVBand="0" w:oddHBand="0" w:evenHBand="0" w:firstRowFirstColumn="0" w:firstRowLastColumn="0" w:lastRowFirstColumn="0" w:lastRowLastColumn="0"/>
+            </w:pPr>
+            <w:r>
+              <w:t xml:space="preserve">Looks up </w:t>
+            </w:r>
+            <w:proofErr w:type="spellStart"/>
+            <w:r>
+              <w:t>which</w:t>
+            </w:r>
+            <w:proofErr w:type="spellEnd"/>
+            <w:r>
+              <w:t xml:space="preserve"> </w:t>
+            </w:r>
+            <w:proofErr w:type="spellStart"/>
+            <w:r>
+              <w:t>function</w:t>
+            </w:r>
+            <w:proofErr w:type="spellEnd"/>
+            <w:r>
+              <w:t xml:space="preserve"> or </w:t>
+            </w:r>
+            <w:proofErr w:type="spellStart"/>
+            <w:r>
+              <w:t>method</w:t>
+            </w:r>
+            <w:proofErr w:type="spellEnd"/>
+            <w:r>
+              <w:t xml:space="preserve"> a line of code </w:t>
+            </w:r>
+            <w:proofErr w:type="spellStart"/>
+            <w:r>
+              <w:t>belongs</w:t>
+            </w:r>
+            <w:proofErr w:type="spellEnd"/>
+            <w:r>
+              <w:t xml:space="preserve"> </w:t>
+            </w:r>
+            <w:proofErr w:type="spellStart"/>
+            <w:r>
+              <w:t>to</w:t>
+            </w:r>
+            <w:proofErr w:type="spellEnd"/>
+          </w:p>
+        </w:tc>
+        <w:tc>
+          <w:tcPr>
+            <w:tcW w:w="3021" w:type="dxa"/>
+          </w:tcPr>
+          <w:p>
+            <w:pPr>
+              <w:cnfStyle w:val="000000000000" w:firstRow="0" w:lastRow="0" w:firstColumn="0" w:lastColumn="0" w:oddVBand="0" w:evenVBand="0" w:oddHBand="0" w:evenHBand="0" w:firstRowFirstColumn="0" w:firstRowLastColumn="0" w:lastRowFirstColumn="0" w:lastRowLastColumn="0"/>
+            </w:pPr>
+            <w:r>
+              <w:t xml:space="preserve">Deel van </w:t>
+            </w:r>
+            <w:proofErr w:type="spellStart"/>
+            <w:r>
+              <w:t>Laravel</w:t>
+            </w:r>
+            <w:proofErr w:type="spellEnd"/>
+            <w:r>
+              <w:t xml:space="preserve"> Framework</w:t>
+            </w:r>
+          </w:p>
+        </w:tc>
+      </w:tr>
+      <w:tr>
+        <w:trPr>
+          <w:cnfStyle w:val="000000100000" w:firstRow="0" w:lastRow="0" w:firstColumn="0" w:lastColumn="0" w:oddVBand="0" w:evenVBand="0" w:oddHBand="1" w:evenHBand="0" w:firstRowFirstColumn="0" w:firstRowLastColumn="0" w:lastRowFirstColumn="0" w:lastRowLastColumn="0"/>
+        </w:trPr>
+        <w:tc>
+          <w:tcPr>
+            <w:cnfStyle w:val="001000000000" w:firstRow="0" w:lastRow="0" w:firstColumn="1" w:lastColumn="0" w:oddVBand="0" w:evenVBand="0" w:oddHBand="0" w:evenHBand="0" w:firstRowFirstColumn="0" w:firstRowLastColumn="0" w:lastRowFirstColumn="0" w:lastRowLastColumn="0"/>
+            <w:tcW w:w="3020" w:type="dxa"/>
+          </w:tcPr>
+          <w:p>
+            <w:proofErr w:type="spellStart"/>
+            <w:r>
+              <w:t>sebastian</w:t>
+            </w:r>
+            <w:proofErr w:type="spellEnd"/>
+            <w:r>
+              <w:t>/comparator</w:t>
+            </w:r>
+          </w:p>
+        </w:tc>
+        <w:tc>
+          <w:tcPr>
+            <w:tcW w:w="3021" w:type="dxa"/>
+          </w:tcPr>
+          <w:p>
+            <w:pPr>
+              <w:tabs>
+                <w:tab w:val="left" w:pos="285"/>
+              </w:tabs>
+              <w:cnfStyle w:val="000000100000" w:firstRow="0" w:lastRow="0" w:firstColumn="0" w:lastColumn="0" w:oddVBand="0" w:evenVBand="0" w:oddHBand="1" w:evenHBand="0" w:firstRowFirstColumn="0" w:firstRowLastColumn="0" w:lastRowFirstColumn="0" w:lastRowLastColumn="0"/>
+            </w:pPr>
+            <w:proofErr w:type="spellStart"/>
+            <w:r>
+              <w:t>Provides</w:t>
+            </w:r>
+            <w:proofErr w:type="spellEnd"/>
+            <w:r>
+              <w:t xml:space="preserve"> </w:t>
+            </w:r>
+            <w:proofErr w:type="spellStart"/>
+            <w:r>
+              <w:t>the</w:t>
+            </w:r>
+            <w:proofErr w:type="spellEnd"/>
+            <w:r>
+              <w:t xml:space="preserve"> </w:t>
+            </w:r>
+            <w:proofErr w:type="spellStart"/>
+            <w:r>
+              <w:t>functionality</w:t>
+            </w:r>
+            <w:proofErr w:type="spellEnd"/>
+            <w:r>
+              <w:t xml:space="preserve"> </w:t>
+            </w:r>
+            <w:proofErr w:type="spellStart"/>
+            <w:r>
+              <w:t>to</w:t>
+            </w:r>
+            <w:proofErr w:type="spellEnd"/>
+            <w:r>
+              <w:t xml:space="preserve"> </w:t>
+            </w:r>
+            <w:proofErr w:type="spellStart"/>
+            <w:r>
+              <w:t>compare</w:t>
+            </w:r>
+            <w:proofErr w:type="spellEnd"/>
+            <w:r>
+              <w:t xml:space="preserve"> PHP </w:t>
+            </w:r>
+            <w:proofErr w:type="spellStart"/>
+            <w:r>
+              <w:t>values</w:t>
+            </w:r>
+            <w:proofErr w:type="spellEnd"/>
+            <w:r>
+              <w:t xml:space="preserve"> </w:t>
+            </w:r>
+            <w:proofErr w:type="spellStart"/>
+            <w:r>
+              <w:t>for</w:t>
+            </w:r>
+            <w:proofErr w:type="spellEnd"/>
+            <w:r>
+              <w:t xml:space="preserve"> </w:t>
+            </w:r>
+            <w:proofErr w:type="spellStart"/>
+            <w:r>
+              <w:t>equality</w:t>
+            </w:r>
+            <w:proofErr w:type="spellEnd"/>
+          </w:p>
+        </w:tc>
+        <w:tc>
+          <w:tcPr>
+            <w:tcW w:w="3021" w:type="dxa"/>
+          </w:tcPr>
+          <w:p>
+            <w:pPr>
+              <w:cnfStyle w:val="000000100000" w:firstRow="0" w:lastRow="0" w:firstColumn="0" w:lastColumn="0" w:oddVBand="0" w:evenVBand="0" w:oddHBand="1" w:evenHBand="0" w:firstRowFirstColumn="0" w:firstRowLastColumn="0" w:lastRowFirstColumn="0" w:lastRowLastColumn="0"/>
+            </w:pPr>
+            <w:r>
+              <w:t xml:space="preserve">Deel van </w:t>
+            </w:r>
+            <w:proofErr w:type="spellStart"/>
+            <w:r>
+              <w:t>Laravel</w:t>
+            </w:r>
+            <w:proofErr w:type="spellEnd"/>
+            <w:r>
+              <w:t xml:space="preserve"> Framework</w:t>
+            </w:r>
+          </w:p>
+        </w:tc>
+      </w:tr>
+      <w:tr>
+        <w:tc>
+          <w:tcPr>
+            <w:cnfStyle w:val="001000000000" w:firstRow="0" w:lastRow="0" w:firstColumn="1" w:lastColumn="0" w:oddVBand="0" w:evenVBand="0" w:oddHBand="0" w:evenHBand="0" w:firstRowFirstColumn="0" w:firstRowLastColumn="0" w:lastRowFirstColumn="0" w:lastRowLastColumn="0"/>
+            <w:tcW w:w="3020" w:type="dxa"/>
+          </w:tcPr>
+          <w:p>
+            <w:proofErr w:type="spellStart"/>
+            <w:r>
+              <w:t>sebastian</w:t>
+            </w:r>
+            <w:proofErr w:type="spellEnd"/>
+            <w:r>
+              <w:t>/</w:t>
+            </w:r>
+            <w:proofErr w:type="spellStart"/>
+            <w:r>
+              <w:t>diff</w:t>
+            </w:r>
+            <w:proofErr w:type="spellEnd"/>
+          </w:p>
+        </w:tc>
+        <w:tc>
+          <w:tcPr>
+            <w:tcW w:w="3021" w:type="dxa"/>
+          </w:tcPr>
+          <w:p>
+            <w:pPr>
+              <w:tabs>
+                <w:tab w:val="left" w:pos="285"/>
+              </w:tabs>
+              <w:cnfStyle w:val="000000000000" w:firstRow="0" w:lastRow="0" w:firstColumn="0" w:lastColumn="0" w:oddVBand="0" w:evenVBand="0" w:oddHBand="0" w:evenHBand="0" w:firstRowFirstColumn="0" w:firstRowLastColumn="0" w:lastRowFirstColumn="0" w:lastRowLastColumn="0"/>
+            </w:pPr>
+            <w:proofErr w:type="spellStart"/>
+            <w:r>
+              <w:t>Diff</w:t>
+            </w:r>
+            <w:proofErr w:type="spellEnd"/>
+            <w:r>
+              <w:t xml:space="preserve"> </w:t>
+            </w:r>
+            <w:proofErr w:type="spellStart"/>
+            <w:r>
+              <w:t>implementation</w:t>
+            </w:r>
+            <w:proofErr w:type="spellEnd"/>
+          </w:p>
+        </w:tc>
+        <w:tc>
+          <w:tcPr>
+            <w:tcW w:w="3021" w:type="dxa"/>
+          </w:tcPr>
+          <w:p>
+            <w:pPr>
+              <w:cnfStyle w:val="000000000000" w:firstRow="0" w:lastRow="0" w:firstColumn="0" w:lastColumn="0" w:oddVBand="0" w:evenVBand="0" w:oddHBand="0" w:evenHBand="0" w:firstRowFirstColumn="0" w:firstRowLastColumn="0" w:lastRowFirstColumn="0" w:lastRowLastColumn="0"/>
+            </w:pPr>
+            <w:r>
+              <w:t xml:space="preserve">Deel van </w:t>
+            </w:r>
+            <w:proofErr w:type="spellStart"/>
+            <w:r>
+              <w:t>Laravel</w:t>
+            </w:r>
+            <w:proofErr w:type="spellEnd"/>
+            <w:r>
+              <w:t xml:space="preserve"> Framework</w:t>
+            </w:r>
+          </w:p>
+        </w:tc>
+      </w:tr>
+      <w:tr>
+        <w:trPr>
+          <w:cnfStyle w:val="000000100000" w:firstRow="0" w:lastRow="0" w:firstColumn="0" w:lastColumn="0" w:oddVBand="0" w:evenVBand="0" w:oddHBand="1" w:evenHBand="0" w:firstRowFirstColumn="0" w:firstRowLastColumn="0" w:lastRowFirstColumn="0" w:lastRowLastColumn="0"/>
+        </w:trPr>
+        <w:tc>
+          <w:tcPr>
+            <w:cnfStyle w:val="001000000000" w:firstRow="0" w:lastRow="0" w:firstColumn="1" w:lastColumn="0" w:oddVBand="0" w:evenVBand="0" w:oddHBand="0" w:evenHBand="0" w:firstRowFirstColumn="0" w:firstRowLastColumn="0" w:lastRowFirstColumn="0" w:lastRowLastColumn="0"/>
+            <w:tcW w:w="3020" w:type="dxa"/>
+          </w:tcPr>
+          <w:p>
+            <w:proofErr w:type="spellStart"/>
+            <w:r>
+              <w:t>sebastian</w:t>
+            </w:r>
+            <w:proofErr w:type="spellEnd"/>
+            <w:r>
+              <w:t>/environment</w:t>
+            </w:r>
+          </w:p>
+        </w:tc>
+        <w:tc>
+          <w:tcPr>
+            <w:tcW w:w="3021" w:type="dxa"/>
+          </w:tcPr>
+          <w:p>
+            <w:pPr>
+              <w:tabs>
+                <w:tab w:val="left" w:pos="285"/>
+              </w:tabs>
+              <w:cnfStyle w:val="000000100000" w:firstRow="0" w:lastRow="0" w:firstColumn="0" w:lastColumn="0" w:oddVBand="0" w:evenVBand="0" w:oddHBand="1" w:evenHBand="0" w:firstRowFirstColumn="0" w:firstRowLastColumn="0" w:lastRowFirstColumn="0" w:lastRowLastColumn="0"/>
+            </w:pPr>
+            <w:proofErr w:type="spellStart"/>
+            <w:r>
+              <w:t>Provides</w:t>
+            </w:r>
+            <w:proofErr w:type="spellEnd"/>
+            <w:r>
+              <w:t xml:space="preserve"> </w:t>
+            </w:r>
+            <w:proofErr w:type="spellStart"/>
+            <w:r>
+              <w:t>functionality</w:t>
+            </w:r>
+            <w:proofErr w:type="spellEnd"/>
+            <w:r>
+              <w:t xml:space="preserve"> </w:t>
+            </w:r>
+            <w:proofErr w:type="spellStart"/>
+            <w:r>
+              <w:t>to</w:t>
+            </w:r>
+            <w:proofErr w:type="spellEnd"/>
+            <w:r>
+              <w:t xml:space="preserve"> handle HHVM/PHP environments</w:t>
+            </w:r>
+          </w:p>
+        </w:tc>
+        <w:tc>
+          <w:tcPr>
+            <w:tcW w:w="3021" w:type="dxa"/>
+          </w:tcPr>
+          <w:p>
+            <w:pPr>
+              <w:cnfStyle w:val="000000100000" w:firstRow="0" w:lastRow="0" w:firstColumn="0" w:lastColumn="0" w:oddVBand="0" w:evenVBand="0" w:oddHBand="1" w:evenHBand="0" w:firstRowFirstColumn="0" w:firstRowLastColumn="0" w:lastRowFirstColumn="0" w:lastRowLastColumn="0"/>
+            </w:pPr>
+            <w:r>
+              <w:t xml:space="preserve">Deel van </w:t>
+            </w:r>
+            <w:proofErr w:type="spellStart"/>
+            <w:r>
+              <w:t>Laravel</w:t>
+            </w:r>
+            <w:proofErr w:type="spellEnd"/>
+            <w:r>
+              <w:t xml:space="preserve"> Framework</w:t>
+            </w:r>
+            <w:r>
+              <w:t xml:space="preserve"> </w:t>
+            </w:r>
+            <w:r>
+              <w:t xml:space="preserve">Deel van </w:t>
+            </w:r>
+            <w:proofErr w:type="spellStart"/>
+            <w:r>
+              <w:t>Laravel</w:t>
+            </w:r>
+            <w:proofErr w:type="spellEnd"/>
+            <w:r>
+              <w:t xml:space="preserve"> Framework</w:t>
+            </w:r>
+          </w:p>
+        </w:tc>
+      </w:tr>
+      <w:tr>
+        <w:tc>
+          <w:tcPr>
+            <w:cnfStyle w:val="001000000000" w:firstRow="0" w:lastRow="0" w:firstColumn="1" w:lastColumn="0" w:oddVBand="0" w:evenVBand="0" w:oddHBand="0" w:evenHBand="0" w:firstRowFirstColumn="0" w:firstRowLastColumn="0" w:lastRowFirstColumn="0" w:lastRowLastColumn="0"/>
+            <w:tcW w:w="3020" w:type="dxa"/>
+          </w:tcPr>
+          <w:p>
+            <w:proofErr w:type="spellStart"/>
+            <w:r>
+              <w:t>sebastian</w:t>
+            </w:r>
+            <w:proofErr w:type="spellEnd"/>
+            <w:r>
+              <w:t>/</w:t>
+            </w:r>
+            <w:proofErr w:type="spellStart"/>
+            <w:r>
+              <w:t>exporter</w:t>
+            </w:r>
+            <w:proofErr w:type="spellEnd"/>
+          </w:p>
+        </w:tc>
+        <w:tc>
+          <w:tcPr>
+            <w:tcW w:w="3021" w:type="dxa"/>
+          </w:tcPr>
+          <w:p>
+            <w:pPr>
+              <w:tabs>
+                <w:tab w:val="left" w:pos="285"/>
+              </w:tabs>
+              <w:cnfStyle w:val="000000000000" w:firstRow="0" w:lastRow="0" w:firstColumn="0" w:lastColumn="0" w:oddVBand="0" w:evenVBand="0" w:oddHBand="0" w:evenHBand="0" w:firstRowFirstColumn="0" w:firstRowLastColumn="0" w:lastRowFirstColumn="0" w:lastRowLastColumn="0"/>
+            </w:pPr>
+            <w:proofErr w:type="spellStart"/>
+            <w:r>
+              <w:t>Provides</w:t>
+            </w:r>
+            <w:proofErr w:type="spellEnd"/>
+            <w:r>
+              <w:t xml:space="preserve"> </w:t>
+            </w:r>
+            <w:proofErr w:type="spellStart"/>
+            <w:r>
+              <w:t>the</w:t>
+            </w:r>
+            <w:proofErr w:type="spellEnd"/>
+            <w:r>
+              <w:t xml:space="preserve"> </w:t>
+            </w:r>
+            <w:proofErr w:type="spellStart"/>
+            <w:r>
+              <w:t>functionality</w:t>
+            </w:r>
+            <w:proofErr w:type="spellEnd"/>
+            <w:r>
+              <w:t xml:space="preserve"> </w:t>
+            </w:r>
+            <w:proofErr w:type="spellStart"/>
+            <w:r>
+              <w:t>to</w:t>
+            </w:r>
+            <w:proofErr w:type="spellEnd"/>
+            <w:r>
+              <w:t xml:space="preserve"> export PHP variables </w:t>
+            </w:r>
+            <w:proofErr w:type="spellStart"/>
+            <w:r>
+              <w:t>for</w:t>
+            </w:r>
+            <w:proofErr w:type="spellEnd"/>
+            <w:r>
+              <w:t xml:space="preserve"> </w:t>
+            </w:r>
+            <w:proofErr w:type="spellStart"/>
+            <w:r>
+              <w:t>visualization</w:t>
+            </w:r>
+            <w:proofErr w:type="spellEnd"/>
+          </w:p>
+        </w:tc>
+        <w:tc>
+          <w:tcPr>
+            <w:tcW w:w="3021" w:type="dxa"/>
+          </w:tcPr>
+          <w:p>
+            <w:pPr>
+              <w:cnfStyle w:val="000000000000" w:firstRow="0" w:lastRow="0" w:firstColumn="0" w:lastColumn="0" w:oddVBand="0" w:evenVBand="0" w:oddHBand="0" w:evenHBand="0" w:firstRowFirstColumn="0" w:firstRowLastColumn="0" w:lastRowFirstColumn="0" w:lastRowLastColumn="0"/>
+            </w:pPr>
+          </w:p>
+        </w:tc>
+      </w:tr>
+      <w:tr>
+        <w:trPr>
+          <w:cnfStyle w:val="000000100000" w:firstRow="0" w:lastRow="0" w:firstColumn="0" w:lastColumn="0" w:oddVBand="0" w:evenVBand="0" w:oddHBand="1" w:evenHBand="0" w:firstRowFirstColumn="0" w:firstRowLastColumn="0" w:lastRowFirstColumn="0" w:lastRowLastColumn="0"/>
+        </w:trPr>
+        <w:tc>
+          <w:tcPr>
+            <w:cnfStyle w:val="001000000000" w:firstRow="0" w:lastRow="0" w:firstColumn="1" w:lastColumn="0" w:oddVBand="0" w:evenVBand="0" w:oddHBand="0" w:evenHBand="0" w:firstRowFirstColumn="0" w:firstRowLastColumn="0" w:lastRowFirstColumn="0" w:lastRowLastColumn="0"/>
+            <w:tcW w:w="3020" w:type="dxa"/>
+          </w:tcPr>
+          <w:p>
+            <w:proofErr w:type="spellStart"/>
+            <w:r>
+              <w:lastRenderedPageBreak/>
+              <w:t>sebastian</w:t>
+            </w:r>
+            <w:proofErr w:type="spellEnd"/>
+            <w:r>
+              <w:t>/object-reflector</w:t>
+            </w:r>
+          </w:p>
+        </w:tc>
+        <w:tc>
+          <w:tcPr>
+            <w:tcW w:w="3021" w:type="dxa"/>
+          </w:tcPr>
+          <w:p>
+            <w:pPr>
+              <w:tabs>
+                <w:tab w:val="left" w:pos="285"/>
+              </w:tabs>
+              <w:cnfStyle w:val="000000100000" w:firstRow="0" w:lastRow="0" w:firstColumn="0" w:lastColumn="0" w:oddVBand="0" w:evenVBand="0" w:oddHBand="1" w:evenHBand="0" w:firstRowFirstColumn="0" w:firstRowLastColumn="0" w:lastRowFirstColumn="0" w:lastRowLastColumn="0"/>
+            </w:pPr>
+            <w:proofErr w:type="spellStart"/>
+            <w:r>
+              <w:t>Allows</w:t>
+            </w:r>
+            <w:proofErr w:type="spellEnd"/>
+            <w:r>
+              <w:t xml:space="preserve"> </w:t>
+            </w:r>
+            <w:proofErr w:type="spellStart"/>
+            <w:r>
+              <w:t>reflection</w:t>
+            </w:r>
+            <w:proofErr w:type="spellEnd"/>
+            <w:r>
+              <w:t xml:space="preserve"> of object </w:t>
+            </w:r>
+            <w:proofErr w:type="spellStart"/>
+            <w:r>
+              <w:t>attributes</w:t>
+            </w:r>
+            <w:proofErr w:type="spellEnd"/>
+            <w:r>
+              <w:t xml:space="preserve">, </w:t>
+            </w:r>
+            <w:proofErr w:type="spellStart"/>
+            <w:r>
+              <w:t>including</w:t>
+            </w:r>
+            <w:proofErr w:type="spellEnd"/>
+            <w:r>
+              <w:t xml:space="preserve"> </w:t>
+            </w:r>
+            <w:proofErr w:type="spellStart"/>
+            <w:r>
+              <w:t>inherited</w:t>
+            </w:r>
+            <w:proofErr w:type="spellEnd"/>
+            <w:r>
+              <w:t xml:space="preserve"> </w:t>
+            </w:r>
+            <w:proofErr w:type="spellStart"/>
+            <w:r>
+              <w:t>and</w:t>
+            </w:r>
+            <w:proofErr w:type="spellEnd"/>
+            <w:r>
+              <w:t xml:space="preserve"> non-public </w:t>
+            </w:r>
+            <w:proofErr w:type="spellStart"/>
+            <w:r>
+              <w:t>ones</w:t>
+            </w:r>
+            <w:proofErr w:type="spellEnd"/>
+          </w:p>
+        </w:tc>
+        <w:tc>
+          <w:tcPr>
+            <w:tcW w:w="3021" w:type="dxa"/>
+          </w:tcPr>
+          <w:p>
+            <w:pPr>
+              <w:cnfStyle w:val="000000100000" w:firstRow="0" w:lastRow="0" w:firstColumn="0" w:lastColumn="0" w:oddVBand="0" w:evenVBand="0" w:oddHBand="1" w:evenHBand="0" w:firstRowFirstColumn="0" w:firstRowLastColumn="0" w:lastRowFirstColumn="0" w:lastRowLastColumn="0"/>
+            </w:pPr>
+            <w:r>
+              <w:t xml:space="preserve">Deel van </w:t>
+            </w:r>
+            <w:proofErr w:type="spellStart"/>
+            <w:r>
+              <w:t>Laravel</w:t>
+            </w:r>
+            <w:proofErr w:type="spellEnd"/>
+            <w:r>
+              <w:t xml:space="preserve"> Framework</w:t>
+            </w:r>
+          </w:p>
+        </w:tc>
+      </w:tr>
+      <w:tr>
+        <w:tc>
+          <w:tcPr>
+            <w:cnfStyle w:val="001000000000" w:firstRow="0" w:lastRow="0" w:firstColumn="1" w:lastColumn="0" w:oddVBand="0" w:evenVBand="0" w:oddHBand="0" w:evenHBand="0" w:firstRowFirstColumn="0" w:firstRowLastColumn="0" w:lastRowFirstColumn="0" w:lastRowLastColumn="0"/>
+            <w:tcW w:w="3020" w:type="dxa"/>
+          </w:tcPr>
+          <w:p>
+            <w:proofErr w:type="spellStart"/>
+            <w:r>
+              <w:t>sebastian</w:t>
+            </w:r>
+            <w:proofErr w:type="spellEnd"/>
+            <w:r>
+              <w:t>/</w:t>
+            </w:r>
+            <w:proofErr w:type="spellStart"/>
+            <w:r>
+              <w:t>recursion</w:t>
+            </w:r>
+            <w:proofErr w:type="spellEnd"/>
+            <w:r>
+              <w:t>-context</w:t>
+            </w:r>
+          </w:p>
+        </w:tc>
+        <w:tc>
+          <w:tcPr>
+            <w:tcW w:w="3021" w:type="dxa"/>
+          </w:tcPr>
+          <w:p>
+            <w:pPr>
+              <w:tabs>
+                <w:tab w:val="left" w:pos="285"/>
+              </w:tabs>
+              <w:cnfStyle w:val="000000000000" w:firstRow="0" w:lastRow="0" w:firstColumn="0" w:lastColumn="0" w:oddVBand="0" w:evenVBand="0" w:oddHBand="0" w:evenHBand="0" w:firstRowFirstColumn="0" w:firstRowLastColumn="0" w:lastRowFirstColumn="0" w:lastRowLastColumn="0"/>
+            </w:pPr>
+            <w:proofErr w:type="spellStart"/>
+            <w:r>
+              <w:t>Provides</w:t>
+            </w:r>
+            <w:proofErr w:type="spellEnd"/>
+            <w:r>
+              <w:t xml:space="preserve"> </w:t>
+            </w:r>
+            <w:proofErr w:type="spellStart"/>
+            <w:r>
+              <w:t>functionality</w:t>
+            </w:r>
+            <w:proofErr w:type="spellEnd"/>
+            <w:r>
+              <w:t xml:space="preserve"> </w:t>
+            </w:r>
+            <w:proofErr w:type="spellStart"/>
+            <w:r>
+              <w:t>to</w:t>
+            </w:r>
+            <w:proofErr w:type="spellEnd"/>
+            <w:r>
+              <w:t xml:space="preserve"> </w:t>
+            </w:r>
+            <w:proofErr w:type="spellStart"/>
+            <w:r>
+              <w:t>recursively</w:t>
+            </w:r>
+            <w:proofErr w:type="spellEnd"/>
+            <w:r>
+              <w:t xml:space="preserve"> </w:t>
+            </w:r>
+            <w:proofErr w:type="spellStart"/>
+            <w:r>
+              <w:t>process</w:t>
+            </w:r>
+            <w:proofErr w:type="spellEnd"/>
+            <w:r>
+              <w:t xml:space="preserve"> PHP variables</w:t>
+            </w:r>
+          </w:p>
+        </w:tc>
+        <w:tc>
+          <w:tcPr>
+            <w:tcW w:w="3021" w:type="dxa"/>
+          </w:tcPr>
+          <w:p>
+            <w:pPr>
+              <w:cnfStyle w:val="000000000000" w:firstRow="0" w:lastRow="0" w:firstColumn="0" w:lastColumn="0" w:oddVBand="0" w:evenVBand="0" w:oddHBand="0" w:evenHBand="0" w:firstRowFirstColumn="0" w:firstRowLastColumn="0" w:lastRowFirstColumn="0" w:lastRowLastColumn="0"/>
+            </w:pPr>
+            <w:r>
+              <w:t xml:space="preserve">Deel van </w:t>
+            </w:r>
+            <w:proofErr w:type="spellStart"/>
+            <w:r>
+              <w:t>Laravel</w:t>
+            </w:r>
+            <w:proofErr w:type="spellEnd"/>
+            <w:r>
+              <w:t xml:space="preserve"> Framework</w:t>
+            </w:r>
+          </w:p>
+        </w:tc>
+      </w:tr>
+      <w:tr>
+        <w:trPr>
+          <w:cnfStyle w:val="000000100000" w:firstRow="0" w:lastRow="0" w:firstColumn="0" w:lastColumn="0" w:oddVBand="0" w:evenVBand="0" w:oddHBand="1" w:evenHBand="0" w:firstRowFirstColumn="0" w:firstRowLastColumn="0" w:lastRowFirstColumn="0" w:lastRowLastColumn="0"/>
+        </w:trPr>
+        <w:tc>
+          <w:tcPr>
+            <w:cnfStyle w:val="001000000000" w:firstRow="0" w:lastRow="0" w:firstColumn="1" w:lastColumn="0" w:oddVBand="0" w:evenVBand="0" w:oddHBand="0" w:evenHBand="0" w:firstRowFirstColumn="0" w:firstRowLastColumn="0" w:lastRowFirstColumn="0" w:lastRowLastColumn="0"/>
+            <w:tcW w:w="3020" w:type="dxa"/>
+          </w:tcPr>
+          <w:p>
+            <w:proofErr w:type="spellStart"/>
+            <w:r>
+              <w:t>sebastian</w:t>
+            </w:r>
+            <w:proofErr w:type="spellEnd"/>
+            <w:r>
+              <w:t>/resource-operations</w:t>
+            </w:r>
+          </w:p>
+        </w:tc>
+        <w:tc>
+          <w:tcPr>
+            <w:tcW w:w="3021" w:type="dxa"/>
+          </w:tcPr>
+          <w:p>
+            <w:pPr>
+              <w:tabs>
+                <w:tab w:val="left" w:pos="285"/>
+              </w:tabs>
+              <w:cnfStyle w:val="000000100000" w:firstRow="0" w:lastRow="0" w:firstColumn="0" w:lastColumn="0" w:oddVBand="0" w:evenVBand="0" w:oddHBand="1" w:evenHBand="0" w:firstRowFirstColumn="0" w:firstRowLastColumn="0" w:lastRowFirstColumn="0" w:lastRowLastColumn="0"/>
+            </w:pPr>
+            <w:proofErr w:type="spellStart"/>
+            <w:r>
+              <w:t>Provides</w:t>
+            </w:r>
+            <w:proofErr w:type="spellEnd"/>
+            <w:r>
+              <w:t xml:space="preserve"> a list of PHP built-in </w:t>
+            </w:r>
+            <w:proofErr w:type="spellStart"/>
+            <w:r>
+              <w:t>functions</w:t>
+            </w:r>
+            <w:proofErr w:type="spellEnd"/>
+            <w:r>
+              <w:t xml:space="preserve"> </w:t>
+            </w:r>
+            <w:proofErr w:type="spellStart"/>
+            <w:r>
+              <w:t>that</w:t>
+            </w:r>
+            <w:proofErr w:type="spellEnd"/>
+            <w:r>
+              <w:t xml:space="preserve"> </w:t>
+            </w:r>
+            <w:proofErr w:type="spellStart"/>
+            <w:r>
+              <w:t>operate</w:t>
+            </w:r>
+            <w:proofErr w:type="spellEnd"/>
+            <w:r>
+              <w:t xml:space="preserve"> on resources</w:t>
+            </w:r>
+          </w:p>
+        </w:tc>
+        <w:tc>
+          <w:tcPr>
+            <w:tcW w:w="3021" w:type="dxa"/>
+          </w:tcPr>
+          <w:p>
+            <w:pPr>
+              <w:cnfStyle w:val="000000100000" w:firstRow="0" w:lastRow="0" w:firstColumn="0" w:lastColumn="0" w:oddVBand="0" w:evenVBand="0" w:oddHBand="1" w:evenHBand="0" w:firstRowFirstColumn="0" w:firstRowLastColumn="0" w:lastRowFirstColumn="0" w:lastRowLastColumn="0"/>
+            </w:pPr>
+            <w:r>
+              <w:t xml:space="preserve">Deel van </w:t>
+            </w:r>
+            <w:proofErr w:type="spellStart"/>
+            <w:r>
+              <w:t>Laravel</w:t>
+            </w:r>
+            <w:proofErr w:type="spellEnd"/>
+            <w:r>
+              <w:t xml:space="preserve"> Framework</w:t>
+            </w:r>
+          </w:p>
+        </w:tc>
+      </w:tr>
+      <w:tr>
+        <w:tc>
+          <w:tcPr>
+            <w:cnfStyle w:val="001000000000" w:firstRow="0" w:lastRow="0" w:firstColumn="1" w:lastColumn="0" w:oddVBand="0" w:evenVBand="0" w:oddHBand="0" w:evenHBand="0" w:firstRowFirstColumn="0" w:firstRowLastColumn="0" w:lastRowFirstColumn="0" w:lastRowLastColumn="0"/>
+            <w:tcW w:w="3020" w:type="dxa"/>
+          </w:tcPr>
+          <w:p>
+            <w:proofErr w:type="spellStart"/>
+            <w:r>
+              <w:t>sebastian</w:t>
+            </w:r>
+            <w:proofErr w:type="spellEnd"/>
+            <w:r>
+              <w:t>/</w:t>
+            </w:r>
+            <w:proofErr w:type="spellStart"/>
+            <w:r>
+              <w:t>version</w:t>
+            </w:r>
+            <w:proofErr w:type="spellEnd"/>
+          </w:p>
+        </w:tc>
+        <w:tc>
+          <w:tcPr>
+            <w:tcW w:w="3021" w:type="dxa"/>
+          </w:tcPr>
+          <w:p>
+            <w:pPr>
+              <w:tabs>
+                <w:tab w:val="left" w:pos="285"/>
+              </w:tabs>
+              <w:cnfStyle w:val="000000000000" w:firstRow="0" w:lastRow="0" w:firstColumn="0" w:lastColumn="0" w:oddVBand="0" w:evenVBand="0" w:oddHBand="0" w:evenHBand="0" w:firstRowFirstColumn="0" w:firstRowLastColumn="0" w:lastRowFirstColumn="0" w:lastRowLastColumn="0"/>
+            </w:pPr>
+            <w:r>
+              <w:t xml:space="preserve">Library </w:t>
+            </w:r>
+            <w:proofErr w:type="spellStart"/>
+            <w:r>
+              <w:t>that</w:t>
+            </w:r>
+            <w:proofErr w:type="spellEnd"/>
+            <w:r>
+              <w:t xml:space="preserve"> </w:t>
+            </w:r>
+            <w:proofErr w:type="spellStart"/>
+            <w:r>
+              <w:t>helps</w:t>
+            </w:r>
+            <w:proofErr w:type="spellEnd"/>
+            <w:r>
+              <w:t xml:space="preserve"> </w:t>
+            </w:r>
+            <w:proofErr w:type="spellStart"/>
+            <w:r>
+              <w:t>with</w:t>
+            </w:r>
+            <w:proofErr w:type="spellEnd"/>
+            <w:r>
+              <w:t xml:space="preserve"> managing </w:t>
+            </w:r>
+            <w:proofErr w:type="spellStart"/>
+            <w:r>
+              <w:t>the</w:t>
+            </w:r>
+            <w:proofErr w:type="spellEnd"/>
+            <w:r>
+              <w:t xml:space="preserve"> </w:t>
+            </w:r>
+            <w:proofErr w:type="spellStart"/>
+            <w:r>
+              <w:t>version</w:t>
+            </w:r>
+            <w:proofErr w:type="spellEnd"/>
+            <w:r>
+              <w:t xml:space="preserve"> </w:t>
+            </w:r>
+            <w:proofErr w:type="spellStart"/>
+            <w:r>
+              <w:t>number</w:t>
+            </w:r>
+            <w:proofErr w:type="spellEnd"/>
+            <w:r>
+              <w:t xml:space="preserve"> of Git-</w:t>
+            </w:r>
+            <w:proofErr w:type="spellStart"/>
+            <w:r>
+              <w:t>hosted</w:t>
+            </w:r>
+            <w:proofErr w:type="spellEnd"/>
+            <w:r>
+              <w:t xml:space="preserve"> PHP </w:t>
+            </w:r>
+            <w:proofErr w:type="spellStart"/>
+            <w:r>
+              <w:t>projects</w:t>
+            </w:r>
+            <w:proofErr w:type="spellEnd"/>
+          </w:p>
+        </w:tc>
+        <w:tc>
+          <w:tcPr>
+            <w:tcW w:w="3021" w:type="dxa"/>
+          </w:tcPr>
+          <w:p>
+            <w:pPr>
+              <w:cnfStyle w:val="000000000000" w:firstRow="0" w:lastRow="0" w:firstColumn="0" w:lastColumn="0" w:oddVBand="0" w:evenVBand="0" w:oddHBand="0" w:evenHBand="0" w:firstRowFirstColumn="0" w:firstRowLastColumn="0" w:lastRowFirstColumn="0" w:lastRowLastColumn="0"/>
+            </w:pPr>
+            <w:r>
+              <w:t xml:space="preserve">Deel van </w:t>
+            </w:r>
+            <w:proofErr w:type="spellStart"/>
+            <w:r>
+              <w:t>Laravel</w:t>
+            </w:r>
+            <w:proofErr w:type="spellEnd"/>
+            <w:r>
+              <w:t xml:space="preserve"> Framework</w:t>
+            </w:r>
+          </w:p>
+        </w:tc>
+      </w:tr>
+      <w:tr>
+        <w:trPr>
+          <w:cnfStyle w:val="000000100000" w:firstRow="0" w:lastRow="0" w:firstColumn="0" w:lastColumn="0" w:oddVBand="0" w:evenVBand="0" w:oddHBand="1" w:evenHBand="0" w:firstRowFirstColumn="0" w:firstRowLastColumn="0" w:lastRowFirstColumn="0" w:lastRowLastColumn="0"/>
+        </w:trPr>
+        <w:tc>
+          <w:tcPr>
+            <w:cnfStyle w:val="001000000000" w:firstRow="0" w:lastRow="0" w:firstColumn="1" w:lastColumn="0" w:oddVBand="0" w:evenVBand="0" w:oddHBand="0" w:evenHBand="0" w:firstRowFirstColumn="0" w:firstRowLastColumn="0" w:lastRowFirstColumn="0" w:lastRowLastColumn="0"/>
+            <w:tcW w:w="3020" w:type="dxa"/>
+          </w:tcPr>
+          <w:p>
+            <w:proofErr w:type="spellStart"/>
+            <w:r>
+              <w:t>theseer</w:t>
+            </w:r>
+            <w:proofErr w:type="spellEnd"/>
+            <w:r>
+              <w:t>/</w:t>
+            </w:r>
+            <w:proofErr w:type="spellStart"/>
+            <w:r>
+              <w:t>tokenizer</w:t>
+            </w:r>
+            <w:proofErr w:type="spellEnd"/>
+          </w:p>
+        </w:tc>
+        <w:tc>
+          <w:tcPr>
+            <w:tcW w:w="3021" w:type="dxa"/>
+          </w:tcPr>
+          <w:p>
+            <w:pPr>
+              <w:tabs>
+                <w:tab w:val="left" w:pos="285"/>
+              </w:tabs>
+              <w:cnfStyle w:val="000000100000" w:firstRow="0" w:lastRow="0" w:firstColumn="0" w:lastColumn="0" w:oddVBand="0" w:evenVBand="0" w:oddHBand="1" w:evenHBand="0" w:firstRowFirstColumn="0" w:firstRowLastColumn="0" w:lastRowFirstColumn="0" w:lastRowLastColumn="0"/>
+            </w:pPr>
+            <w:r>
+              <w:t xml:space="preserve">A small </w:t>
+            </w:r>
+            <w:proofErr w:type="spellStart"/>
+            <w:r>
+              <w:t>library</w:t>
+            </w:r>
+            <w:proofErr w:type="spellEnd"/>
+            <w:r>
+              <w:t xml:space="preserve"> </w:t>
+            </w:r>
+            <w:proofErr w:type="spellStart"/>
+            <w:r>
+              <w:t>for</w:t>
+            </w:r>
+            <w:proofErr w:type="spellEnd"/>
+            <w:r>
+              <w:t xml:space="preserve"> </w:t>
+            </w:r>
+            <w:proofErr w:type="spellStart"/>
+            <w:r>
+              <w:t>converting</w:t>
+            </w:r>
+            <w:proofErr w:type="spellEnd"/>
+            <w:r>
+              <w:t xml:space="preserve"> </w:t>
+            </w:r>
+            <w:proofErr w:type="spellStart"/>
+            <w:r>
+              <w:t>tokenized</w:t>
+            </w:r>
+            <w:proofErr w:type="spellEnd"/>
+            <w:r>
+              <w:t xml:space="preserve"> PHP source code </w:t>
+            </w:r>
+            <w:proofErr w:type="spellStart"/>
+            <w:r>
+              <w:t>into</w:t>
+            </w:r>
+            <w:proofErr w:type="spellEnd"/>
+            <w:r>
+              <w:t xml:space="preserve"> XML </w:t>
+            </w:r>
+            <w:proofErr w:type="spellStart"/>
+            <w:r>
+              <w:t>and</w:t>
+            </w:r>
+            <w:proofErr w:type="spellEnd"/>
+            <w:r>
+              <w:t xml:space="preserve"> </w:t>
+            </w:r>
+            <w:proofErr w:type="spellStart"/>
+            <w:r>
+              <w:t>potentially</w:t>
+            </w:r>
+            <w:proofErr w:type="spellEnd"/>
+            <w:r>
+              <w:t xml:space="preserve"> </w:t>
+            </w:r>
+            <w:proofErr w:type="spellStart"/>
+            <w:r>
+              <w:t>other</w:t>
+            </w:r>
+            <w:proofErr w:type="spellEnd"/>
+            <w:r>
+              <w:t xml:space="preserve"> formats</w:t>
+            </w:r>
+          </w:p>
+        </w:tc>
+        <w:tc>
+          <w:tcPr>
+            <w:tcW w:w="3021" w:type="dxa"/>
+          </w:tcPr>
+          <w:p>
+            <w:pPr>
+              <w:cnfStyle w:val="000000100000" w:firstRow="0" w:lastRow="0" w:firstColumn="0" w:lastColumn="0" w:oddVBand="0" w:evenVBand="0" w:oddHBand="1" w:evenHBand="0" w:firstRowFirstColumn="0" w:firstRowLastColumn="0" w:lastRowFirstColumn="0" w:lastRowLastColumn="0"/>
+            </w:pPr>
+            <w:r>
+              <w:t xml:space="preserve">Deel van </w:t>
+            </w:r>
+            <w:proofErr w:type="spellStart"/>
+            <w:r>
+              <w:t>Laravel</w:t>
+            </w:r>
+            <w:proofErr w:type="spellEnd"/>
+            <w:r>
+              <w:t xml:space="preserve"> Framework</w:t>
+            </w:r>
+          </w:p>
+        </w:tc>
+      </w:tr>
+      <w:tr>
+        <w:tc>
+          <w:tcPr>
+            <w:cnfStyle w:val="001000000000" w:firstRow="0" w:lastRow="0" w:firstColumn="1" w:lastColumn="0" w:oddVBand="0" w:evenVBand="0" w:oddHBand="0" w:evenHBand="0" w:firstRowFirstColumn="0" w:firstRowLastColumn="0" w:lastRowFirstColumn="0" w:lastRowLastColumn="0"/>
+            <w:tcW w:w="3020" w:type="dxa"/>
+          </w:tcPr>
+          <w:p>
+            <w:proofErr w:type="spellStart"/>
+            <w:r>
+              <w:t>webmozart</w:t>
+            </w:r>
+            <w:proofErr w:type="spellEnd"/>
+            <w:r>
+              <w:t>/</w:t>
+            </w:r>
+            <w:proofErr w:type="spellStart"/>
+            <w:r>
+              <w:t>assert</w:t>
+            </w:r>
+            <w:proofErr w:type="spellEnd"/>
+          </w:p>
+        </w:tc>
+        <w:tc>
+          <w:tcPr>
+            <w:tcW w:w="3021" w:type="dxa"/>
+          </w:tcPr>
+          <w:p>
+            <w:pPr>
+              <w:tabs>
+                <w:tab w:val="left" w:pos="285"/>
+              </w:tabs>
+              <w:cnfStyle w:val="000000000000" w:firstRow="0" w:lastRow="0" w:firstColumn="0" w:lastColumn="0" w:oddVBand="0" w:evenVBand="0" w:oddHBand="0" w:evenHBand="0" w:firstRowFirstColumn="0" w:firstRowLastColumn="0" w:lastRowFirstColumn="0" w:lastRowLastColumn="0"/>
+            </w:pPr>
+            <w:proofErr w:type="spellStart"/>
+            <w:r>
+              <w:t>Assertions</w:t>
+            </w:r>
+            <w:proofErr w:type="spellEnd"/>
+            <w:r>
+              <w:t xml:space="preserve"> </w:t>
+            </w:r>
+            <w:proofErr w:type="spellStart"/>
+            <w:r>
+              <w:t>to</w:t>
+            </w:r>
+            <w:proofErr w:type="spellEnd"/>
+            <w:r>
+              <w:t xml:space="preserve"> </w:t>
+            </w:r>
+            <w:proofErr w:type="spellStart"/>
+            <w:r>
+              <w:t>validate</w:t>
+            </w:r>
+            <w:proofErr w:type="spellEnd"/>
+            <w:r>
+              <w:t xml:space="preserve"> </w:t>
+            </w:r>
+            <w:proofErr w:type="spellStart"/>
+            <w:r>
+              <w:t>method</w:t>
+            </w:r>
+            <w:proofErr w:type="spellEnd"/>
+            <w:r>
+              <w:t xml:space="preserve"> input/output </w:t>
+            </w:r>
+            <w:proofErr w:type="spellStart"/>
+            <w:r>
+              <w:t>with</w:t>
+            </w:r>
+            <w:proofErr w:type="spellEnd"/>
+            <w:r>
+              <w:t xml:space="preserve"> </w:t>
+            </w:r>
+            <w:proofErr w:type="spellStart"/>
+            <w:r>
+              <w:t>nice</w:t>
+            </w:r>
+            <w:proofErr w:type="spellEnd"/>
+            <w:r>
+              <w:t xml:space="preserve"> error </w:t>
+            </w:r>
+            <w:proofErr w:type="spellStart"/>
+            <w:r>
+              <w:t>messages</w:t>
+            </w:r>
+            <w:proofErr w:type="spellEnd"/>
+          </w:p>
+        </w:tc>
+        <w:tc>
+          <w:tcPr>
+            <w:tcW w:w="3021" w:type="dxa"/>
+          </w:tcPr>
+          <w:p>
+            <w:pPr>
+              <w:cnfStyle w:val="000000000000" w:firstRow="0" w:lastRow="0" w:firstColumn="0" w:lastColumn="0" w:oddVBand="0" w:evenVBand="0" w:oddHBand="0" w:evenHBand="0" w:firstRowFirstColumn="0" w:firstRowLastColumn="0" w:lastRowFirstColumn="0" w:lastRowLastColumn="0"/>
+            </w:pPr>
+            <w:r>
+              <w:t xml:space="preserve">Deel van </w:t>
+            </w:r>
+            <w:proofErr w:type="spellStart"/>
+            <w:r>
+              <w:t>Laravel</w:t>
+            </w:r>
+            <w:proofErr w:type="spellEnd"/>
+            <w:r>
+              <w:t xml:space="preserve"> Framework</w:t>
+            </w:r>
           </w:p>
         </w:tc>
       </w:tr>
     </w:tbl>
-    <w:p/>
+    <w:p>
+      <w:bookmarkStart w:id="0" w:name="_GoBack"/>
+      <w:bookmarkEnd w:id="0"/>
+    </w:p>
     <w:sectPr>
       <w:pgSz w:w="11906" w:h="16838"/>
       <w:pgMar w:top="1417" w:right="1417" w:bottom="1417" w:left="1417" w:header="708" w:footer="708" w:gutter="0"/>

</xml_diff>